<commit_message>
Updated notes - still stuck on running example files
</commit_message>
<xml_diff>
--- a/Literature review/pycurrents/pycurrents_notes_SMTETH005.docx
+++ b/Literature review/pycurrents/pycurrents_notes_SMTETH005.docx
@@ -7076,12 +7076,396 @@
       </w:r>
     </w:p>
     <w:p>
+      <w:r>
+        <w:t xml:space="preserve">This is an image of the file system structure: </w:t>
+      </w:r>
+    </w:p>
+    <w:p>
+      <w:pPr>
+        <w:shd w:val="clear" w:color="auto" w:fill="E8E8E8" w:themeFill="background2"/>
+        <w:spacing w:line="240" w:lineRule="auto"/>
+        <w:rPr>
+          <w:rFonts w:ascii="Courier New" w:hAnsi="Courier New" w:cs="Courier New"/>
+        </w:rPr>
+      </w:pPr>
+      <w:r>
+        <w:rPr>
+          <w:rFonts w:ascii="Courier New" w:hAnsi="Courier New" w:cs="Courier New"/>
+        </w:rPr>
+        <w:t xml:space="preserve">(adcp37) </w:t>
+      </w:r>
+      <w:proofErr w:type="spellStart"/>
+      <w:r>
+        <w:rPr>
+          <w:rFonts w:ascii="Courier New" w:hAnsi="Courier New" w:cs="Courier New"/>
+        </w:rPr>
+        <w:t>ethan@bigtop</w:t>
+      </w:r>
+      <w:proofErr w:type="spellEnd"/>
+      <w:r>
+        <w:rPr>
+          <w:rFonts w:ascii="Courier New" w:hAnsi="Courier New" w:cs="Courier New"/>
+        </w:rPr>
+        <w:t>:~/</w:t>
+      </w:r>
+      <w:proofErr w:type="spellStart"/>
+      <w:r>
+        <w:rPr>
+          <w:rFonts w:ascii="Courier New" w:hAnsi="Courier New" w:cs="Courier New"/>
+        </w:rPr>
+        <w:t>adcp</w:t>
+      </w:r>
+      <w:proofErr w:type="spellEnd"/>
+      <w:r>
+        <w:rPr>
+          <w:rFonts w:ascii="Courier New" w:hAnsi="Courier New" w:cs="Courier New"/>
+        </w:rPr>
+        <w:t>/</w:t>
+      </w:r>
+      <w:proofErr w:type="spellStart"/>
+      <w:r>
+        <w:rPr>
+          <w:rFonts w:ascii="Courier New" w:hAnsi="Courier New" w:cs="Courier New"/>
+        </w:rPr>
+        <w:t>pycurrents_ADCP_processing</w:t>
+      </w:r>
+      <w:proofErr w:type="spellEnd"/>
+      <w:r>
+        <w:rPr>
+          <w:rFonts w:ascii="Courier New" w:hAnsi="Courier New" w:cs="Courier New"/>
+        </w:rPr>
+        <w:t>$ ls</w:t>
+      </w:r>
+    </w:p>
+    <w:p>
+      <w:pPr>
+        <w:shd w:val="clear" w:color="auto" w:fill="E8E8E8" w:themeFill="background2"/>
+        <w:spacing w:line="240" w:lineRule="auto"/>
+        <w:rPr>
+          <w:rFonts w:ascii="Courier New" w:hAnsi="Courier New" w:cs="Courier New"/>
+        </w:rPr>
+      </w:pPr>
+      <w:r>
+        <w:rPr>
+          <w:rFonts w:ascii="Courier New" w:hAnsi="Courier New" w:cs="Courier New"/>
+        </w:rPr>
+        <w:t xml:space="preserve">LICENSE.txt  </w:t>
+      </w:r>
+      <w:proofErr w:type="spellStart"/>
+      <w:r>
+        <w:rPr>
+          <w:rFonts w:ascii="Courier New" w:hAnsi="Courier New" w:cs="Courier New"/>
+        </w:rPr>
+        <w:t>dist</w:t>
+      </w:r>
+      <w:proofErr w:type="spellEnd"/>
+      <w:r>
+        <w:rPr>
+          <w:rFonts w:ascii="Courier New" w:hAnsi="Courier New" w:cs="Courier New"/>
+        </w:rPr>
+        <w:t xml:space="preserve">                                 </w:t>
+      </w:r>
+      <w:proofErr w:type="spellStart"/>
+      <w:r>
+        <w:rPr>
+          <w:rFonts w:ascii="Courier New" w:hAnsi="Courier New" w:cs="Courier New"/>
+        </w:rPr>
+        <w:t>sample_results</w:t>
+      </w:r>
+      <w:proofErr w:type="spellEnd"/>
+    </w:p>
+    <w:p>
+      <w:pPr>
+        <w:shd w:val="clear" w:color="auto" w:fill="E8E8E8" w:themeFill="background2"/>
+        <w:spacing w:line="240" w:lineRule="auto"/>
+        <w:rPr>
+          <w:rFonts w:ascii="Courier New" w:hAnsi="Courier New" w:cs="Courier New"/>
+        </w:rPr>
+      </w:pPr>
+      <w:r>
+        <w:rPr>
+          <w:rFonts w:ascii="Courier New" w:hAnsi="Courier New" w:cs="Courier New"/>
+        </w:rPr>
+        <w:t xml:space="preserve">README.md    </w:t>
+      </w:r>
+      <w:proofErr w:type="spellStart"/>
+      <w:r>
+        <w:rPr>
+          <w:rFonts w:ascii="Courier New" w:hAnsi="Courier New" w:cs="Courier New"/>
+        </w:rPr>
+        <w:t>pycurrents_ADCP_processing</w:t>
+      </w:r>
+      <w:proofErr w:type="spellEnd"/>
+      <w:r>
+        <w:rPr>
+          <w:rFonts w:ascii="Courier New" w:hAnsi="Courier New" w:cs="Courier New"/>
+        </w:rPr>
+        <w:t xml:space="preserve">           setup.py</w:t>
+      </w:r>
+    </w:p>
+    <w:p>
+      <w:pPr>
+        <w:shd w:val="clear" w:color="auto" w:fill="E8E8E8" w:themeFill="background2"/>
+        <w:spacing w:line="240" w:lineRule="auto"/>
+        <w:rPr>
+          <w:rFonts w:ascii="Courier New" w:hAnsi="Courier New" w:cs="Courier New"/>
+        </w:rPr>
+      </w:pPr>
+      <w:r>
+        <w:rPr>
+          <w:rFonts w:ascii="Courier New" w:hAnsi="Courier New" w:cs="Courier New"/>
+        </w:rPr>
+        <w:t xml:space="preserve">build        </w:t>
+      </w:r>
+      <w:proofErr w:type="spellStart"/>
+      <w:r>
+        <w:rPr>
+          <w:rFonts w:ascii="Courier New" w:hAnsi="Courier New" w:cs="Courier New"/>
+        </w:rPr>
+        <w:t>pycurrents_ADCP_processing.egg</w:t>
+      </w:r>
+      <w:proofErr w:type="spellEnd"/>
+      <w:r>
+        <w:rPr>
+          <w:rFonts w:ascii="Courier New" w:hAnsi="Courier New" w:cs="Courier New"/>
+        </w:rPr>
+        <w:t>-info  templates</w:t>
+      </w:r>
+    </w:p>
+    <w:p>
+      <w:pPr>
+        <w:shd w:val="clear" w:color="auto" w:fill="E8E8E8" w:themeFill="background2"/>
+        <w:spacing w:line="240" w:lineRule="auto"/>
+        <w:rPr>
+          <w:rFonts w:ascii="Courier New" w:hAnsi="Courier New" w:cs="Courier New"/>
+        </w:rPr>
+      </w:pPr>
+      <w:r>
+        <w:rPr>
+          <w:rFonts w:ascii="Courier New" w:hAnsi="Courier New" w:cs="Courier New"/>
+        </w:rPr>
+        <w:lastRenderedPageBreak/>
+        <w:t xml:space="preserve">deprecated   </w:t>
+      </w:r>
+      <w:proofErr w:type="spellStart"/>
+      <w:r>
+        <w:rPr>
+          <w:rFonts w:ascii="Courier New" w:hAnsi="Courier New" w:cs="Courier New"/>
+        </w:rPr>
+        <w:t>sample_data</w:t>
+      </w:r>
+      <w:proofErr w:type="spellEnd"/>
+    </w:p>
+    <w:p>
+      <w:pPr>
+        <w:shd w:val="clear" w:color="auto" w:fill="E8E8E8" w:themeFill="background2"/>
+        <w:spacing w:line="240" w:lineRule="auto"/>
+        <w:rPr>
+          <w:rFonts w:ascii="Courier New" w:hAnsi="Courier New" w:cs="Courier New"/>
+        </w:rPr>
+      </w:pPr>
+      <w:r>
+        <w:rPr>
+          <w:rFonts w:ascii="Courier New" w:hAnsi="Courier New" w:cs="Courier New"/>
+        </w:rPr>
+        <w:t xml:space="preserve">(adcp37) </w:t>
+      </w:r>
+      <w:proofErr w:type="spellStart"/>
+      <w:r>
+        <w:rPr>
+          <w:rFonts w:ascii="Courier New" w:hAnsi="Courier New" w:cs="Courier New"/>
+        </w:rPr>
+        <w:t>ethan@bigtop</w:t>
+      </w:r>
+      <w:proofErr w:type="spellEnd"/>
+      <w:r>
+        <w:rPr>
+          <w:rFonts w:ascii="Courier New" w:hAnsi="Courier New" w:cs="Courier New"/>
+        </w:rPr>
+        <w:t>:~/</w:t>
+      </w:r>
+      <w:proofErr w:type="spellStart"/>
+      <w:r>
+        <w:rPr>
+          <w:rFonts w:ascii="Courier New" w:hAnsi="Courier New" w:cs="Courier New"/>
+        </w:rPr>
+        <w:t>adcp</w:t>
+      </w:r>
+      <w:proofErr w:type="spellEnd"/>
+      <w:r>
+        <w:rPr>
+          <w:rFonts w:ascii="Courier New" w:hAnsi="Courier New" w:cs="Courier New"/>
+        </w:rPr>
+        <w:t>/</w:t>
+      </w:r>
+      <w:proofErr w:type="spellStart"/>
+      <w:r>
+        <w:rPr>
+          <w:rFonts w:ascii="Courier New" w:hAnsi="Courier New" w:cs="Courier New"/>
+        </w:rPr>
+        <w:t>pycurrents_ADCP_processing</w:t>
+      </w:r>
+      <w:proofErr w:type="spellEnd"/>
+      <w:r>
+        <w:rPr>
+          <w:rFonts w:ascii="Courier New" w:hAnsi="Courier New" w:cs="Courier New"/>
+        </w:rPr>
+        <w:t xml:space="preserve">$ cd </w:t>
+      </w:r>
+      <w:proofErr w:type="spellStart"/>
+      <w:r>
+        <w:rPr>
+          <w:rFonts w:ascii="Courier New" w:hAnsi="Courier New" w:cs="Courier New"/>
+        </w:rPr>
+        <w:t>pycurrents_ADCP_processing</w:t>
+      </w:r>
+      <w:proofErr w:type="spellEnd"/>
+    </w:p>
+    <w:p>
+      <w:pPr>
+        <w:shd w:val="clear" w:color="auto" w:fill="E8E8E8" w:themeFill="background2"/>
+        <w:spacing w:line="240" w:lineRule="auto"/>
+        <w:rPr>
+          <w:rFonts w:ascii="Courier New" w:hAnsi="Courier New" w:cs="Courier New"/>
+        </w:rPr>
+      </w:pPr>
+      <w:r>
+        <w:rPr>
+          <w:rFonts w:ascii="Courier New" w:hAnsi="Courier New" w:cs="Courier New"/>
+        </w:rPr>
+        <w:t>(adcp37) ethan@bigtop:~/adcp/pycurrents_ADCP_processing/pycurrents_ADCP_processing$ ls</w:t>
+      </w:r>
+    </w:p>
+    <w:p>
+      <w:pPr>
+        <w:shd w:val="clear" w:color="auto" w:fill="E8E8E8" w:themeFill="background2"/>
+        <w:spacing w:line="240" w:lineRule="auto"/>
+        <w:rPr>
+          <w:rFonts w:ascii="Courier New" w:hAnsi="Courier New" w:cs="Courier New"/>
+        </w:rPr>
+      </w:pPr>
+      <w:r>
+        <w:rPr>
+          <w:rFonts w:ascii="Courier New" w:hAnsi="Courier New" w:cs="Courier New"/>
+        </w:rPr>
+        <w:t xml:space="preserve">ADCP_IOS_Header_file.py    create_nc.py                     </w:t>
+      </w:r>
+      <w:proofErr w:type="spellStart"/>
+      <w:r>
+        <w:rPr>
+          <w:rFonts w:ascii="Courier New" w:hAnsi="Courier New" w:cs="Courier New"/>
+        </w:rPr>
+        <w:t>ios_polygons.geojson</w:t>
+      </w:r>
+      <w:proofErr w:type="spellEnd"/>
+    </w:p>
+    <w:p>
+      <w:pPr>
+        <w:shd w:val="clear" w:color="auto" w:fill="E8E8E8" w:themeFill="background2"/>
+        <w:spacing w:line="240" w:lineRule="auto"/>
+        <w:rPr>
+          <w:rFonts w:ascii="Courier New" w:hAnsi="Courier New" w:cs="Courier New"/>
+        </w:rPr>
+      </w:pPr>
+      <w:r>
+        <w:rPr>
+          <w:rFonts w:ascii="Courier New" w:hAnsi="Courier New" w:cs="Courier New"/>
+        </w:rPr>
+        <w:t>ADCP_processing_L0_L1.py   create_nc_l2.py                  plot_westcoast_nc_LX.py</w:t>
+      </w:r>
+    </w:p>
+    <w:p>
+      <w:pPr>
+        <w:shd w:val="clear" w:color="auto" w:fill="E8E8E8" w:themeFill="background2"/>
+        <w:spacing w:line="240" w:lineRule="auto"/>
+        <w:rPr>
+          <w:rFonts w:ascii="Courier New" w:hAnsi="Courier New" w:cs="Courier New"/>
+        </w:rPr>
+      </w:pPr>
+      <w:r>
+        <w:rPr>
+          <w:rFonts w:ascii="Courier New" w:hAnsi="Courier New" w:cs="Courier New"/>
+        </w:rPr>
+        <w:t>ADCP_processing_L2.py      example_plot_westcoast.py        utils.py</w:t>
+      </w:r>
+    </w:p>
+    <w:p>
+      <w:pPr>
+        <w:shd w:val="clear" w:color="auto" w:fill="E8E8E8" w:themeFill="background2"/>
+        <w:spacing w:line="240" w:lineRule="auto"/>
+        <w:rPr>
+          <w:rFonts w:ascii="Courier New" w:hAnsi="Courier New" w:cs="Courier New"/>
+        </w:rPr>
+      </w:pPr>
+      <w:r>
+        <w:rPr>
+          <w:rFonts w:ascii="Courier New" w:hAnsi="Courier New" w:cs="Courier New"/>
+        </w:rPr>
+        <w:t>__init__.py                generate_time_range.py</w:t>
+      </w:r>
+    </w:p>
+    <w:p>
+      <w:pPr>
+        <w:shd w:val="clear" w:color="auto" w:fill="E8E8E8" w:themeFill="background2"/>
+        <w:spacing w:line="240" w:lineRule="auto"/>
+        <w:rPr>
+          <w:rFonts w:ascii="Courier New" w:hAnsi="Courier New" w:cs="Courier New"/>
+        </w:rPr>
+      </w:pPr>
+      <w:proofErr w:type="spellStart"/>
+      <w:r>
+        <w:rPr>
+          <w:rFonts w:ascii="Courier New" w:hAnsi="Courier New" w:cs="Courier New"/>
+        </w:rPr>
+        <w:t>adcp_var_string_attrs.yml</w:t>
+      </w:r>
+      <w:proofErr w:type="spellEnd"/>
+      <w:r>
+        <w:rPr>
+          <w:rFonts w:ascii="Courier New" w:hAnsi="Courier New" w:cs="Courier New"/>
+        </w:rPr>
+        <w:t xml:space="preserve">  </w:t>
+      </w:r>
+      <w:proofErr w:type="spellStart"/>
+      <w:r>
+        <w:rPr>
+          <w:rFonts w:ascii="Courier New" w:hAnsi="Courier New" w:cs="Courier New"/>
+        </w:rPr>
+        <w:t>igrf_avg_magnetic_declination.R</w:t>
+      </w:r>
+      <w:proofErr w:type="spellEnd"/>
+    </w:p>
+    <w:p>
+      <w:pPr>
+        <w:shd w:val="clear" w:color="auto" w:fill="E8E8E8" w:themeFill="background2"/>
+        <w:spacing w:line="240" w:lineRule="auto"/>
+      </w:pPr>
+      <w:r>
+        <w:rPr>
+          <w:rFonts w:ascii="Courier New" w:hAnsi="Courier New" w:cs="Courier New"/>
+        </w:rPr>
+        <w:t>(adcp37) ethan@bigtop:~/adcp/pycurrents_ADCP_processing/pycurrents_ADCP_processing$</w:t>
+      </w:r>
+    </w:p>
+    <w:p>
       <w:hyperlink r:id="rId13" w:history="1">
         <w:r>
           <w:rPr>
             <w:rStyle w:val="Hyperlink"/>
           </w:rPr>
-          <w:t xml:space="preserve">How to run Python scripts in </w:t>
+          <w:t xml:space="preserve">How to run Python scripts </w:t>
+        </w:r>
+        <w:r>
+          <w:rPr>
+            <w:rStyle w:val="Hyperlink"/>
+          </w:rPr>
+          <w:t>i</w:t>
+        </w:r>
+        <w:r>
+          <w:rPr>
+            <w:rStyle w:val="Hyperlink"/>
+          </w:rPr>
+          <w:t xml:space="preserve">n </w:t>
         </w:r>
         <w:proofErr w:type="spellStart"/>
         <w:r>
@@ -7093,7 +7477,6 @@
         <w:proofErr w:type="spellEnd"/>
       </w:hyperlink>
     </w:p>
-    <w:p/>
     <w:p>
       <w:pPr>
         <w:rPr>
@@ -7101,6 +7484,2298 @@
           <w:bCs/>
         </w:rPr>
       </w:pPr>
+      <w:r>
+        <w:t xml:space="preserve">Usage from the author: </w:t>
+      </w:r>
+    </w:p>
+    <w:p>
+      <w:r>
+        <w:t>Sample usage of ADCP_processing_L1.py, ADCP_processing_L0.py, add_var2nc.py and ADCP_IOS_Header_file.py is laid out in create_nc.py. An example of how to create uniform time data (for replacing invalid time data in a raw ADCP file) can be found in generate_time_range.py. Sample usage of the plotting functions in plot_westcoast_nc_LX.py is given in the file example_plot_westcoast.py.</w:t>
+      </w:r>
+    </w:p>
+    <w:p>
+      <w:r>
+        <w:t>Open create_nc.py in JL</w:t>
+      </w:r>
+      <w:r>
+        <w:t xml:space="preserve">. Navigate to the blue plus </w:t>
+      </w:r>
+      <w:r>
+        <w:t>on the top left (below File and Edit), then under other: start a new terminal session. This should open your terminal</w:t>
+      </w:r>
+      <w:r>
+        <w:t xml:space="preserve"> in the  working directory. Make sure that the adcp</w:t>
+      </w:r>
+      <w:r>
+        <w:t xml:space="preserve">37 environment is active. </w:t>
+      </w:r>
+      <w:r>
+        <w:t xml:space="preserve">Enter </w:t>
+      </w:r>
+      <w:r>
+        <w:rPr>
+          <w:rFonts w:ascii="Courier New" w:hAnsi="Courier New" w:cs="Courier New"/>
+        </w:rPr>
+        <w:t xml:space="preserve">python </w:t>
+      </w:r>
+      <w:r>
+        <w:rPr>
+          <w:rFonts w:ascii="Courier New" w:hAnsi="Courier New" w:cs="Courier New"/>
+        </w:rPr>
+        <w:t>create_nc.py</w:t>
+      </w:r>
+      <w:r>
+        <w:rPr>
+          <w:rFonts w:ascii="Courier New" w:hAnsi="Courier New" w:cs="Courier New"/>
+        </w:rPr>
+        <w:t xml:space="preserve"> </w:t>
+      </w:r>
+      <w:r>
+        <w:t xml:space="preserve">in the terminal to run the script. </w:t>
+      </w:r>
+    </w:p>
+    <w:p>
+      <w:pPr>
+        <w:spacing w:line="240" w:lineRule="auto"/>
+        <w:rPr>
+          <w:rFonts w:ascii="Courier New" w:hAnsi="Courier New" w:cs="Courier New"/>
+        </w:rPr>
+      </w:pPr>
+      <w:r>
+        <w:t>This is the error I run into:</w:t>
+      </w:r>
+      <w:r>
+        <w:br/>
+      </w:r>
+      <w:r>
+        <w:br/>
+      </w:r>
+      <w:r>
+        <w:rPr>
+          <w:rFonts w:ascii="Courier New" w:hAnsi="Courier New" w:cs="Courier New"/>
+        </w:rPr>
+        <w:t>(base) ethan@bigtop:~/adcp/pycurrents_ADCP_processing/pycurrents_ADCP_processing$ conda activate adcp37</w:t>
+      </w:r>
+    </w:p>
+    <w:p>
+      <w:pPr>
+        <w:spacing w:line="240" w:lineRule="auto"/>
+        <w:rPr>
+          <w:rFonts w:ascii="Courier New" w:hAnsi="Courier New" w:cs="Courier New"/>
+        </w:rPr>
+      </w:pPr>
+      <w:r>
+        <w:rPr>
+          <w:rFonts w:ascii="Courier New" w:hAnsi="Courier New" w:cs="Courier New"/>
+        </w:rPr>
+        <w:t>(adcp37) ethan@bigtop:~/adcp/pycurrents_ADCP_processing/pycurrents_ADCP_processing$ python create_nc.py</w:t>
+      </w:r>
+    </w:p>
+    <w:p>
+      <w:pPr>
+        <w:spacing w:line="240" w:lineRule="auto"/>
+        <w:rPr>
+          <w:rFonts w:ascii="Courier New" w:hAnsi="Courier New" w:cs="Courier New"/>
+        </w:rPr>
+      </w:pPr>
+      <w:r>
+        <w:rPr>
+          <w:rFonts w:ascii="Courier New" w:hAnsi="Courier New" w:cs="Courier New"/>
+        </w:rPr>
+        <w:t>Traceback (most recent call last):</w:t>
+      </w:r>
+    </w:p>
+    <w:p>
+      <w:pPr>
+        <w:spacing w:line="240" w:lineRule="auto"/>
+        <w:rPr>
+          <w:rFonts w:ascii="Courier New" w:hAnsi="Courier New" w:cs="Courier New"/>
+        </w:rPr>
+      </w:pPr>
+      <w:r>
+        <w:rPr>
+          <w:rFonts w:ascii="Courier New" w:hAnsi="Courier New" w:cs="Courier New"/>
+        </w:rPr>
+        <w:t xml:space="preserve">  File "create_nc.py", line 24, in &lt;module&gt;</w:t>
+      </w:r>
+    </w:p>
+    <w:p>
+      <w:pPr>
+        <w:spacing w:line="240" w:lineRule="auto"/>
+        <w:rPr>
+          <w:rFonts w:ascii="Courier New" w:hAnsi="Courier New" w:cs="Courier New"/>
+        </w:rPr>
+      </w:pPr>
+      <w:r>
+        <w:rPr>
+          <w:rFonts w:ascii="Courier New" w:hAnsi="Courier New" w:cs="Courier New"/>
+        </w:rPr>
+        <w:lastRenderedPageBreak/>
+        <w:t xml:space="preserve">    ncnames_L0 = ADCP_processing_L0_L1.nc_create_L0_L1(</w:t>
+      </w:r>
+      <w:proofErr w:type="spellStart"/>
+      <w:r>
+        <w:rPr>
+          <w:rFonts w:ascii="Courier New" w:hAnsi="Courier New" w:cs="Courier New"/>
+        </w:rPr>
+        <w:t>in_file</w:t>
+      </w:r>
+      <w:proofErr w:type="spellEnd"/>
+      <w:r>
+        <w:rPr>
+          <w:rFonts w:ascii="Courier New" w:hAnsi="Courier New" w:cs="Courier New"/>
+        </w:rPr>
+        <w:t xml:space="preserve">=f, </w:t>
+      </w:r>
+      <w:proofErr w:type="spellStart"/>
+      <w:r>
+        <w:rPr>
+          <w:rFonts w:ascii="Courier New" w:hAnsi="Courier New" w:cs="Courier New"/>
+        </w:rPr>
+        <w:t>file_meta</w:t>
+      </w:r>
+      <w:proofErr w:type="spellEnd"/>
+      <w:r>
+        <w:rPr>
+          <w:rFonts w:ascii="Courier New" w:hAnsi="Courier New" w:cs="Courier New"/>
+        </w:rPr>
+        <w:t xml:space="preserve">=meta, </w:t>
+      </w:r>
+      <w:proofErr w:type="spellStart"/>
+      <w:r>
+        <w:rPr>
+          <w:rFonts w:ascii="Courier New" w:hAnsi="Courier New" w:cs="Courier New"/>
+        </w:rPr>
+        <w:t>dest_dir</w:t>
+      </w:r>
+      <w:proofErr w:type="spellEnd"/>
+      <w:r>
+        <w:rPr>
+          <w:rFonts w:ascii="Courier New" w:hAnsi="Courier New" w:cs="Courier New"/>
+        </w:rPr>
+        <w:t>=</w:t>
+      </w:r>
+      <w:proofErr w:type="spellStart"/>
+      <w:r>
+        <w:rPr>
+          <w:rFonts w:ascii="Courier New" w:hAnsi="Courier New" w:cs="Courier New"/>
+        </w:rPr>
+        <w:t>dest_dir</w:t>
+      </w:r>
+      <w:proofErr w:type="spellEnd"/>
+      <w:r>
+        <w:rPr>
+          <w:rFonts w:ascii="Courier New" w:hAnsi="Courier New" w:cs="Courier New"/>
+        </w:rPr>
+        <w:t>, level=0)</w:t>
+      </w:r>
+    </w:p>
+    <w:p>
+      <w:pPr>
+        <w:spacing w:line="240" w:lineRule="auto"/>
+        <w:rPr>
+          <w:rFonts w:ascii="Courier New" w:hAnsi="Courier New" w:cs="Courier New"/>
+        </w:rPr>
+      </w:pPr>
+      <w:r>
+        <w:rPr>
+          <w:rFonts w:ascii="Courier New" w:hAnsi="Courier New" w:cs="Courier New"/>
+        </w:rPr>
+        <w:t xml:space="preserve">  File "/home/ethan/miniconda3/envs/adcp37/lib/python3.7/site-packages/pycurrents_ADCP_processing-1.0.1-py3.7.egg/pycurrents_ADCP_processing/ADCP_processing_L0_L1.py", line 1022, in nc_create_L0_L1</w:t>
+      </w:r>
+    </w:p>
+    <w:p>
+      <w:pPr>
+        <w:spacing w:line="240" w:lineRule="auto"/>
+        <w:rPr>
+          <w:rFonts w:ascii="Courier New" w:hAnsi="Courier New" w:cs="Courier New"/>
+        </w:rPr>
+      </w:pPr>
+      <w:r>
+        <w:rPr>
+          <w:rFonts w:ascii="Courier New" w:hAnsi="Courier New" w:cs="Courier New"/>
+        </w:rPr>
+        <w:t xml:space="preserve">    </w:t>
+      </w:r>
+      <w:proofErr w:type="spellStart"/>
+      <w:r>
+        <w:rPr>
+          <w:rFonts w:ascii="Courier New" w:hAnsi="Courier New" w:cs="Courier New"/>
+        </w:rPr>
+        <w:t>meta_dict</w:t>
+      </w:r>
+      <w:proofErr w:type="spellEnd"/>
+      <w:r>
+        <w:rPr>
+          <w:rFonts w:ascii="Courier New" w:hAnsi="Courier New" w:cs="Courier New"/>
+        </w:rPr>
+        <w:t xml:space="preserve"> = </w:t>
+      </w:r>
+      <w:proofErr w:type="spellStart"/>
+      <w:r>
+        <w:rPr>
+          <w:rFonts w:ascii="Courier New" w:hAnsi="Courier New" w:cs="Courier New"/>
+        </w:rPr>
+        <w:t>create_meta_dict</w:t>
+      </w:r>
+      <w:proofErr w:type="spellEnd"/>
+      <w:r>
+        <w:rPr>
+          <w:rFonts w:ascii="Courier New" w:hAnsi="Courier New" w:cs="Courier New"/>
+        </w:rPr>
+        <w:t>(</w:t>
+      </w:r>
+      <w:proofErr w:type="spellStart"/>
+      <w:r>
+        <w:rPr>
+          <w:rFonts w:ascii="Courier New" w:hAnsi="Courier New" w:cs="Courier New"/>
+        </w:rPr>
+        <w:t>file_meta</w:t>
+      </w:r>
+      <w:proofErr w:type="spellEnd"/>
+      <w:r>
+        <w:rPr>
+          <w:rFonts w:ascii="Courier New" w:hAnsi="Courier New" w:cs="Courier New"/>
+        </w:rPr>
+        <w:t>, level)</w:t>
+      </w:r>
+    </w:p>
+    <w:p>
+      <w:pPr>
+        <w:spacing w:line="240" w:lineRule="auto"/>
+        <w:rPr>
+          <w:rFonts w:ascii="Courier New" w:hAnsi="Courier New" w:cs="Courier New"/>
+        </w:rPr>
+      </w:pPr>
+      <w:r>
+        <w:rPr>
+          <w:rFonts w:ascii="Courier New" w:hAnsi="Courier New" w:cs="Courier New"/>
+        </w:rPr>
+        <w:t xml:space="preserve">  File "/home/ethan/miniconda3/envs/adcp37/lib/python3.7/site-packages/pycurrents_ADCP_processing-1.0.1-py3.7.egg/pycurrents_ADCP_processing/ADCP_processing_L0_L1.py", line 458, in </w:t>
+      </w:r>
+      <w:proofErr w:type="spellStart"/>
+      <w:r>
+        <w:rPr>
+          <w:rFonts w:ascii="Courier New" w:hAnsi="Courier New" w:cs="Courier New"/>
+        </w:rPr>
+        <w:t>create_meta_dict</w:t>
+      </w:r>
+      <w:proofErr w:type="spellEnd"/>
+    </w:p>
+    <w:p>
+      <w:pPr>
+        <w:spacing w:line="240" w:lineRule="auto"/>
+        <w:rPr>
+          <w:rFonts w:ascii="Courier New" w:hAnsi="Courier New" w:cs="Courier New"/>
+        </w:rPr>
+      </w:pPr>
+      <w:r>
+        <w:rPr>
+          <w:rFonts w:ascii="Courier New" w:hAnsi="Courier New" w:cs="Courier New"/>
+        </w:rPr>
+        <w:t xml:space="preserve">    with open(</w:t>
+      </w:r>
+      <w:proofErr w:type="spellStart"/>
+      <w:r>
+        <w:rPr>
+          <w:rFonts w:ascii="Courier New" w:hAnsi="Courier New" w:cs="Courier New"/>
+        </w:rPr>
+        <w:t>adcp_meta</w:t>
+      </w:r>
+      <w:proofErr w:type="spellEnd"/>
+      <w:r>
+        <w:rPr>
+          <w:rFonts w:ascii="Courier New" w:hAnsi="Courier New" w:cs="Courier New"/>
+        </w:rPr>
+        <w:t xml:space="preserve">) as </w:t>
+      </w:r>
+      <w:proofErr w:type="spellStart"/>
+      <w:r>
+        <w:rPr>
+          <w:rFonts w:ascii="Courier New" w:hAnsi="Courier New" w:cs="Courier New"/>
+        </w:rPr>
+        <w:t>csv_file</w:t>
+      </w:r>
+      <w:proofErr w:type="spellEnd"/>
+      <w:r>
+        <w:rPr>
+          <w:rFonts w:ascii="Courier New" w:hAnsi="Courier New" w:cs="Courier New"/>
+        </w:rPr>
+        <w:t>:</w:t>
+      </w:r>
+    </w:p>
+    <w:p>
+      <w:pPr>
+        <w:spacing w:line="240" w:lineRule="auto"/>
+        <w:rPr>
+          <w:rFonts w:ascii="Courier New" w:hAnsi="Courier New" w:cs="Courier New"/>
+        </w:rPr>
+      </w:pPr>
+      <w:proofErr w:type="spellStart"/>
+      <w:r>
+        <w:rPr>
+          <w:rFonts w:ascii="Courier New" w:hAnsi="Courier New" w:cs="Courier New"/>
+        </w:rPr>
+        <w:t>FileNotFoundError</w:t>
+      </w:r>
+      <w:proofErr w:type="spellEnd"/>
+      <w:r>
+        <w:rPr>
+          <w:rFonts w:ascii="Courier New" w:hAnsi="Courier New" w:cs="Courier New"/>
+        </w:rPr>
+        <w:t>: [</w:t>
+      </w:r>
+      <w:proofErr w:type="spellStart"/>
+      <w:r>
+        <w:rPr>
+          <w:rFonts w:ascii="Courier New" w:hAnsi="Courier New" w:cs="Courier New"/>
+        </w:rPr>
+        <w:t>Errno</w:t>
+      </w:r>
+      <w:proofErr w:type="spellEnd"/>
+      <w:r>
+        <w:rPr>
+          <w:rFonts w:ascii="Courier New" w:hAnsi="Courier New" w:cs="Courier New"/>
+        </w:rPr>
+        <w:t xml:space="preserve"> 2] No such file or directory: './</w:t>
+      </w:r>
+      <w:proofErr w:type="spellStart"/>
+      <w:r>
+        <w:rPr>
+          <w:rFonts w:ascii="Courier New" w:hAnsi="Courier New" w:cs="Courier New"/>
+        </w:rPr>
+        <w:t>sample_data</w:t>
+      </w:r>
+      <w:proofErr w:type="spellEnd"/>
+      <w:r>
+        <w:rPr>
+          <w:rFonts w:ascii="Courier New" w:hAnsi="Courier New" w:cs="Courier New"/>
+        </w:rPr>
+        <w:t>/a1_20050503_20050504_0221m_metadata.csv'</w:t>
+      </w:r>
+    </w:p>
+    <w:p>
+      <w:pPr>
+        <w:rPr>
+          <w:rFonts w:ascii="Courier New" w:hAnsi="Courier New" w:cs="Courier New"/>
+        </w:rPr>
+      </w:pPr>
+    </w:p>
+    <w:p>
+      <w:r>
+        <w:t>The script is r</w:t>
+      </w:r>
+      <w:r>
+        <w:t xml:space="preserve">unning from inside the </w:t>
+      </w:r>
+      <w:proofErr w:type="spellStart"/>
+      <w:r>
+        <w:t>pycurrents_ADCP_processing</w:t>
+      </w:r>
+      <w:proofErr w:type="spellEnd"/>
+      <w:r>
+        <w:t xml:space="preserve"> subfolder</w:t>
+      </w:r>
+      <w:r>
+        <w:t xml:space="preserve">, while the </w:t>
+      </w:r>
+      <w:proofErr w:type="spellStart"/>
+      <w:r>
+        <w:t>sample_data</w:t>
+      </w:r>
+      <w:proofErr w:type="spellEnd"/>
+      <w:r>
+        <w:t xml:space="preserve">/ </w:t>
+      </w:r>
+      <w:r>
+        <w:t xml:space="preserve">is located one level above that. The best way to fix this would be to run the script from the </w:t>
+      </w:r>
+      <w:r>
+        <w:t xml:space="preserve">root: </w:t>
+      </w:r>
+      <w:r>
+        <w:t>~/</w:t>
+      </w:r>
+      <w:proofErr w:type="spellStart"/>
+      <w:r>
+        <w:t>adcp</w:t>
+      </w:r>
+      <w:proofErr w:type="spellEnd"/>
+      <w:r>
+        <w:t>/</w:t>
+      </w:r>
+      <w:proofErr w:type="spellStart"/>
+      <w:r>
+        <w:t>pycurrents_ADCP_processing</w:t>
+      </w:r>
+      <w:proofErr w:type="spellEnd"/>
+    </w:p>
+    <w:p>
+      <w:pPr>
+        <w:shd w:val="clear" w:color="auto" w:fill="E8E8E8" w:themeFill="background2"/>
+        <w:spacing w:line="240" w:lineRule="auto"/>
+        <w:rPr>
+          <w:rFonts w:ascii="Courier New" w:hAnsi="Courier New" w:cs="Courier New"/>
+        </w:rPr>
+      </w:pPr>
+      <w:r>
+        <w:rPr>
+          <w:rFonts w:ascii="Courier New" w:hAnsi="Courier New" w:cs="Courier New"/>
+        </w:rPr>
+        <w:t>cd ~/</w:t>
+      </w:r>
+      <w:proofErr w:type="spellStart"/>
+      <w:r>
+        <w:rPr>
+          <w:rFonts w:ascii="Courier New" w:hAnsi="Courier New" w:cs="Courier New"/>
+        </w:rPr>
+        <w:t>adcp</w:t>
+      </w:r>
+      <w:proofErr w:type="spellEnd"/>
+      <w:r>
+        <w:rPr>
+          <w:rFonts w:ascii="Courier New" w:hAnsi="Courier New" w:cs="Courier New"/>
+        </w:rPr>
+        <w:t>/</w:t>
+      </w:r>
+      <w:proofErr w:type="spellStart"/>
+      <w:r>
+        <w:rPr>
+          <w:rFonts w:ascii="Courier New" w:hAnsi="Courier New" w:cs="Courier New"/>
+        </w:rPr>
+        <w:t>pycurrents_ADCP_processing</w:t>
+      </w:r>
+      <w:proofErr w:type="spellEnd"/>
+    </w:p>
+    <w:p>
+      <w:pPr>
+        <w:shd w:val="clear" w:color="auto" w:fill="E8E8E8" w:themeFill="background2"/>
+        <w:spacing w:line="240" w:lineRule="auto"/>
+        <w:rPr>
+          <w:rFonts w:ascii="Courier New" w:hAnsi="Courier New" w:cs="Courier New"/>
+        </w:rPr>
+      </w:pPr>
+      <w:r>
+        <w:rPr>
+          <w:rFonts w:ascii="Courier New" w:hAnsi="Courier New" w:cs="Courier New"/>
+        </w:rPr>
+        <w:t>conda activate adcp37</w:t>
+      </w:r>
+    </w:p>
+    <w:p>
+      <w:pPr>
+        <w:shd w:val="clear" w:color="auto" w:fill="E8E8E8" w:themeFill="background2"/>
+        <w:spacing w:line="240" w:lineRule="auto"/>
+        <w:rPr>
+          <w:rFonts w:ascii="Courier New" w:hAnsi="Courier New" w:cs="Courier New"/>
+        </w:rPr>
+      </w:pPr>
+      <w:r>
+        <w:rPr>
+          <w:rFonts w:ascii="Courier New" w:hAnsi="Courier New" w:cs="Courier New"/>
+        </w:rPr>
+        <w:t>python pycurrents_ADCP_processing/create_nc.py</w:t>
+      </w:r>
+    </w:p>
+    <w:p>
+      <w:r>
+        <w:t>This retains the relative path</w:t>
+      </w:r>
+      <w:r>
+        <w:t xml:space="preserve">s and should make usage less painful. </w:t>
+      </w:r>
+    </w:p>
+    <w:p>
+      <w:r>
+        <w:t xml:space="preserve">Ran into this error: </w:t>
+      </w:r>
+    </w:p>
+    <w:p>
+      <w:pPr>
+        <w:shd w:val="clear" w:color="auto" w:fill="E8E8E8" w:themeFill="background2"/>
+        <w:rPr>
+          <w:rFonts w:ascii="Courier New" w:hAnsi="Courier New" w:cs="Courier New"/>
+        </w:rPr>
+      </w:pPr>
+      <w:r>
+        <w:rPr>
+          <w:rFonts w:ascii="Courier New" w:hAnsi="Courier New" w:cs="Courier New"/>
+        </w:rPr>
+        <w:t xml:space="preserve">File "/home/ethan/miniconda3/envs/adcp37/lib/python3.7/site-packages/pycurrents_ADCP_processing-1.0.1-py3.7.egg/pycurrents_ADCP_processing/ADCP_processing_L0_L1.py", line 563, in </w:t>
+      </w:r>
+      <w:proofErr w:type="spellStart"/>
+      <w:r>
+        <w:rPr>
+          <w:rFonts w:ascii="Courier New" w:hAnsi="Courier New" w:cs="Courier New"/>
+        </w:rPr>
+        <w:t>update_meta_dict</w:t>
+      </w:r>
+      <w:proofErr w:type="spellEnd"/>
+      <w:r>
+        <w:rPr>
+          <w:rFonts w:ascii="Courier New" w:hAnsi="Courier New" w:cs="Courier New"/>
+        </w:rPr>
+        <w:t xml:space="preserve"> orientations = [</w:t>
+      </w:r>
+      <w:proofErr w:type="spellStart"/>
+      <w:r>
+        <w:rPr>
+          <w:rFonts w:ascii="Courier New" w:hAnsi="Courier New" w:cs="Courier New"/>
+        </w:rPr>
+        <w:t>rdiraw.SysCfg</w:t>
+      </w:r>
+      <w:proofErr w:type="spellEnd"/>
+      <w:r>
+        <w:rPr>
+          <w:rFonts w:ascii="Courier New" w:hAnsi="Courier New" w:cs="Courier New"/>
+        </w:rPr>
+        <w:t>(</w:t>
+      </w:r>
+      <w:proofErr w:type="spellStart"/>
+      <w:r>
+        <w:rPr>
+          <w:rFonts w:ascii="Courier New" w:hAnsi="Courier New" w:cs="Courier New"/>
+        </w:rPr>
+        <w:t>fl</w:t>
+      </w:r>
+      <w:proofErr w:type="spellEnd"/>
+      <w:r>
+        <w:rPr>
+          <w:rFonts w:ascii="Courier New" w:hAnsi="Courier New" w:cs="Courier New"/>
+        </w:rPr>
+        <w:t xml:space="preserve">).up for </w:t>
+      </w:r>
+      <w:proofErr w:type="spellStart"/>
+      <w:r>
+        <w:rPr>
+          <w:rFonts w:ascii="Courier New" w:hAnsi="Courier New" w:cs="Courier New"/>
+        </w:rPr>
+        <w:t>fl</w:t>
+      </w:r>
+      <w:proofErr w:type="spellEnd"/>
+      <w:r>
+        <w:rPr>
+          <w:rFonts w:ascii="Courier New" w:hAnsi="Courier New" w:cs="Courier New"/>
+        </w:rPr>
+        <w:t xml:space="preserve"> in </w:t>
+      </w:r>
+      <w:proofErr w:type="spellStart"/>
+      <w:r>
+        <w:rPr>
+          <w:rFonts w:ascii="Courier New" w:hAnsi="Courier New" w:cs="Courier New"/>
+        </w:rPr>
+        <w:t>fixed_leader.raw.FixedLeader</w:t>
+      </w:r>
+      <w:proofErr w:type="spellEnd"/>
+      <w:r>
+        <w:rPr>
+          <w:rFonts w:ascii="Courier New" w:hAnsi="Courier New" w:cs="Courier New"/>
+        </w:rPr>
+        <w:t>['</w:t>
+      </w:r>
+      <w:proofErr w:type="spellStart"/>
+      <w:r>
+        <w:rPr>
+          <w:rFonts w:ascii="Courier New" w:hAnsi="Courier New" w:cs="Courier New"/>
+        </w:rPr>
+        <w:t>SysCfg</w:t>
+      </w:r>
+      <w:proofErr w:type="spellEnd"/>
+      <w:r>
+        <w:rPr>
+          <w:rFonts w:ascii="Courier New" w:hAnsi="Courier New" w:cs="Courier New"/>
+        </w:rPr>
+        <w:t>']] File "/home/ethan/miniconda3/envs/adcp37/lib/python3.7/site-packages/pycurrents_ADCP_processing-1.0.1-py3.7.egg/pycurrents_ADCP_processing/ADCP_processing_L0_L1.py", line 563, in &lt;</w:t>
+      </w:r>
+      <w:proofErr w:type="spellStart"/>
+      <w:r>
+        <w:rPr>
+          <w:rFonts w:ascii="Courier New" w:hAnsi="Courier New" w:cs="Courier New"/>
+        </w:rPr>
+        <w:t>listcomp</w:t>
+      </w:r>
+      <w:proofErr w:type="spellEnd"/>
+      <w:r>
+        <w:rPr>
+          <w:rFonts w:ascii="Courier New" w:hAnsi="Courier New" w:cs="Courier New"/>
+        </w:rPr>
+        <w:t>&gt; orientations = [</w:t>
+      </w:r>
+      <w:proofErr w:type="spellStart"/>
+      <w:r>
+        <w:rPr>
+          <w:rFonts w:ascii="Courier New" w:hAnsi="Courier New" w:cs="Courier New"/>
+        </w:rPr>
+        <w:t>rdiraw.SysCfg</w:t>
+      </w:r>
+      <w:proofErr w:type="spellEnd"/>
+      <w:r>
+        <w:rPr>
+          <w:rFonts w:ascii="Courier New" w:hAnsi="Courier New" w:cs="Courier New"/>
+        </w:rPr>
+        <w:t>(</w:t>
+      </w:r>
+      <w:proofErr w:type="spellStart"/>
+      <w:r>
+        <w:rPr>
+          <w:rFonts w:ascii="Courier New" w:hAnsi="Courier New" w:cs="Courier New"/>
+        </w:rPr>
+        <w:t>fl</w:t>
+      </w:r>
+      <w:proofErr w:type="spellEnd"/>
+      <w:r>
+        <w:rPr>
+          <w:rFonts w:ascii="Courier New" w:hAnsi="Courier New" w:cs="Courier New"/>
+        </w:rPr>
+        <w:t xml:space="preserve">).up for </w:t>
+      </w:r>
+      <w:proofErr w:type="spellStart"/>
+      <w:r>
+        <w:rPr>
+          <w:rFonts w:ascii="Courier New" w:hAnsi="Courier New" w:cs="Courier New"/>
+        </w:rPr>
+        <w:t>fl</w:t>
+      </w:r>
+      <w:proofErr w:type="spellEnd"/>
+      <w:r>
+        <w:rPr>
+          <w:rFonts w:ascii="Courier New" w:hAnsi="Courier New" w:cs="Courier New"/>
+        </w:rPr>
+        <w:t xml:space="preserve"> in </w:t>
+      </w:r>
+      <w:proofErr w:type="spellStart"/>
+      <w:r>
+        <w:rPr>
+          <w:rFonts w:ascii="Courier New" w:hAnsi="Courier New" w:cs="Courier New"/>
+        </w:rPr>
+        <w:t>fixed_leader.raw.FixedLeader</w:t>
+      </w:r>
+      <w:proofErr w:type="spellEnd"/>
+      <w:r>
+        <w:rPr>
+          <w:rFonts w:ascii="Courier New" w:hAnsi="Courier New" w:cs="Courier New"/>
+        </w:rPr>
+        <w:t>['</w:t>
+      </w:r>
+      <w:proofErr w:type="spellStart"/>
+      <w:r>
+        <w:rPr>
+          <w:rFonts w:ascii="Courier New" w:hAnsi="Courier New" w:cs="Courier New"/>
+        </w:rPr>
+        <w:t>SysCfg</w:t>
+      </w:r>
+      <w:proofErr w:type="spellEnd"/>
+      <w:r>
+        <w:rPr>
+          <w:rFonts w:ascii="Courier New" w:hAnsi="Courier New" w:cs="Courier New"/>
+        </w:rPr>
+        <w:t xml:space="preserve">']] </w:t>
+      </w:r>
+      <w:proofErr w:type="spellStart"/>
+      <w:r>
+        <w:rPr>
+          <w:rFonts w:ascii="Courier New" w:hAnsi="Courier New" w:cs="Courier New"/>
+        </w:rPr>
+        <w:t>AttributeError</w:t>
+      </w:r>
+      <w:proofErr w:type="spellEnd"/>
+      <w:r>
+        <w:rPr>
+          <w:rFonts w:ascii="Courier New" w:hAnsi="Courier New" w:cs="Courier New"/>
+        </w:rPr>
+        <w:t>: module '</w:t>
+      </w:r>
+      <w:proofErr w:type="spellStart"/>
+      <w:r>
+        <w:rPr>
+          <w:rFonts w:ascii="Courier New" w:hAnsi="Courier New" w:cs="Courier New"/>
+        </w:rPr>
+        <w:t>pycurrents.adcp.rdiraw</w:t>
+      </w:r>
+      <w:proofErr w:type="spellEnd"/>
+      <w:r>
+        <w:rPr>
+          <w:rFonts w:ascii="Courier New" w:hAnsi="Courier New" w:cs="Courier New"/>
+        </w:rPr>
+        <w:t>' has no attribute '</w:t>
+      </w:r>
+      <w:proofErr w:type="spellStart"/>
+      <w:r>
+        <w:rPr>
+          <w:rFonts w:ascii="Courier New" w:hAnsi="Courier New" w:cs="Courier New"/>
+        </w:rPr>
+        <w:t>SysCfg</w:t>
+      </w:r>
+      <w:proofErr w:type="spellEnd"/>
+    </w:p>
+    <w:p>
+      <w:r>
+        <w:t>Here is the section of code from ADCP_processing_L0_</w:t>
+      </w:r>
+      <w:r>
+        <w:t>L1.py</w:t>
+      </w:r>
+    </w:p>
+    <w:p>
+      <w:pPr>
+        <w:shd w:val="clear" w:color="auto" w:fill="E8E8E8" w:themeFill="background2"/>
+        <w:spacing w:line="240" w:lineRule="auto"/>
+        <w:rPr>
+          <w:rFonts w:ascii="Courier New" w:hAnsi="Courier New" w:cs="Courier New"/>
+        </w:rPr>
+      </w:pPr>
+      <w:r>
+        <w:rPr>
+          <w:rFonts w:ascii="Courier New" w:hAnsi="Courier New" w:cs="Courier New"/>
+        </w:rPr>
+        <w:t># Extract metadata from data object</w:t>
+      </w:r>
+    </w:p>
+    <w:p>
+      <w:pPr>
+        <w:shd w:val="clear" w:color="auto" w:fill="E8E8E8" w:themeFill="background2"/>
+        <w:spacing w:line="240" w:lineRule="auto"/>
+        <w:rPr>
+          <w:rFonts w:ascii="Courier New" w:hAnsi="Courier New" w:cs="Courier New"/>
+        </w:rPr>
+      </w:pPr>
+    </w:p>
+    <w:p>
+      <w:pPr>
+        <w:shd w:val="clear" w:color="auto" w:fill="E8E8E8" w:themeFill="background2"/>
+        <w:spacing w:line="240" w:lineRule="auto"/>
+        <w:rPr>
+          <w:rFonts w:ascii="Courier New" w:hAnsi="Courier New" w:cs="Courier New"/>
+        </w:rPr>
+      </w:pPr>
+      <w:r>
+        <w:rPr>
+          <w:rFonts w:ascii="Courier New" w:hAnsi="Courier New" w:cs="Courier New"/>
+        </w:rPr>
+        <w:t xml:space="preserve">    # Orientation code from Eric Firing</w:t>
+      </w:r>
+    </w:p>
+    <w:p>
+      <w:pPr>
+        <w:shd w:val="clear" w:color="auto" w:fill="E8E8E8" w:themeFill="background2"/>
+        <w:spacing w:line="240" w:lineRule="auto"/>
+        <w:rPr>
+          <w:rFonts w:ascii="Courier New" w:hAnsi="Courier New" w:cs="Courier New"/>
+        </w:rPr>
+      </w:pPr>
+      <w:r>
+        <w:rPr>
+          <w:rFonts w:ascii="Courier New" w:hAnsi="Courier New" w:cs="Courier New"/>
+        </w:rPr>
+        <w:t xml:space="preserve">    # Orientation values such as 65535 and 231 cause </w:t>
+      </w:r>
+      <w:proofErr w:type="spellStart"/>
+      <w:r>
+        <w:rPr>
+          <w:rFonts w:ascii="Courier New" w:hAnsi="Courier New" w:cs="Courier New"/>
+        </w:rPr>
+        <w:t>SysCfg</w:t>
+      </w:r>
+      <w:proofErr w:type="spellEnd"/>
+      <w:r>
+        <w:rPr>
+          <w:rFonts w:ascii="Courier New" w:hAnsi="Courier New" w:cs="Courier New"/>
+        </w:rPr>
+        <w:t>().up to generate an</w:t>
+      </w:r>
+    </w:p>
+    <w:p>
+      <w:pPr>
+        <w:shd w:val="clear" w:color="auto" w:fill="E8E8E8" w:themeFill="background2"/>
+        <w:spacing w:line="240" w:lineRule="auto"/>
+        <w:rPr>
+          <w:rFonts w:ascii="Courier New" w:hAnsi="Courier New" w:cs="Courier New"/>
+        </w:rPr>
+      </w:pPr>
+      <w:r>
+        <w:rPr>
+          <w:rFonts w:ascii="Courier New" w:hAnsi="Courier New" w:cs="Courier New"/>
+        </w:rPr>
+        <w:t xml:space="preserve">    # </w:t>
+      </w:r>
+      <w:proofErr w:type="spellStart"/>
+      <w:r>
+        <w:rPr>
+          <w:rFonts w:ascii="Courier New" w:hAnsi="Courier New" w:cs="Courier New"/>
+        </w:rPr>
+        <w:t>IndexError</w:t>
+      </w:r>
+      <w:proofErr w:type="spellEnd"/>
+      <w:r>
+        <w:rPr>
+          <w:rFonts w:ascii="Courier New" w:hAnsi="Courier New" w:cs="Courier New"/>
+        </w:rPr>
+        <w:t>: list index out of range</w:t>
+      </w:r>
+    </w:p>
+    <w:p>
+      <w:pPr>
+        <w:shd w:val="clear" w:color="auto" w:fill="E8E8E8" w:themeFill="background2"/>
+        <w:spacing w:line="240" w:lineRule="auto"/>
+        <w:rPr>
+          <w:rFonts w:ascii="Courier New" w:hAnsi="Courier New" w:cs="Courier New"/>
+        </w:rPr>
+      </w:pPr>
+      <w:r>
+        <w:rPr>
+          <w:rFonts w:ascii="Courier New" w:hAnsi="Courier New" w:cs="Courier New"/>
+        </w:rPr>
+        <w:t xml:space="preserve">    try:</w:t>
+      </w:r>
+    </w:p>
+    <w:p>
+      <w:pPr>
+        <w:shd w:val="clear" w:color="auto" w:fill="E8E8E8" w:themeFill="background2"/>
+        <w:spacing w:line="240" w:lineRule="auto"/>
+        <w:rPr>
+          <w:rFonts w:ascii="Courier New" w:hAnsi="Courier New" w:cs="Courier New"/>
+        </w:rPr>
+      </w:pPr>
+      <w:r>
+        <w:rPr>
+          <w:rFonts w:ascii="Courier New" w:hAnsi="Courier New" w:cs="Courier New"/>
+        </w:rPr>
+        <w:t xml:space="preserve">        # list of </w:t>
+      </w:r>
+      <w:proofErr w:type="spellStart"/>
+      <w:r>
+        <w:rPr>
+          <w:rFonts w:ascii="Courier New" w:hAnsi="Courier New" w:cs="Courier New"/>
+        </w:rPr>
+        <w:t>bools</w:t>
+      </w:r>
+      <w:proofErr w:type="spellEnd"/>
+      <w:r>
+        <w:rPr>
+          <w:rFonts w:ascii="Courier New" w:hAnsi="Courier New" w:cs="Courier New"/>
+        </w:rPr>
+        <w:t>; True if upward facing, False if down</w:t>
+      </w:r>
+    </w:p>
+    <w:p>
+      <w:pPr>
+        <w:shd w:val="clear" w:color="auto" w:fill="E8E8E8" w:themeFill="background2"/>
+        <w:spacing w:line="240" w:lineRule="auto"/>
+        <w:rPr>
+          <w:rFonts w:ascii="Courier New" w:hAnsi="Courier New" w:cs="Courier New"/>
+        </w:rPr>
+      </w:pPr>
+      <w:r>
+        <w:rPr>
+          <w:rFonts w:ascii="Courier New" w:hAnsi="Courier New" w:cs="Courier New"/>
+        </w:rPr>
+        <w:t xml:space="preserve">        orientations = [</w:t>
+      </w:r>
+      <w:proofErr w:type="spellStart"/>
+      <w:r>
+        <w:rPr>
+          <w:rFonts w:ascii="Courier New" w:hAnsi="Courier New" w:cs="Courier New"/>
+        </w:rPr>
+        <w:t>rdiraw.SysCfg</w:t>
+      </w:r>
+      <w:proofErr w:type="spellEnd"/>
+      <w:r>
+        <w:rPr>
+          <w:rFonts w:ascii="Courier New" w:hAnsi="Courier New" w:cs="Courier New"/>
+        </w:rPr>
+        <w:t>(</w:t>
+      </w:r>
+      <w:proofErr w:type="spellStart"/>
+      <w:r>
+        <w:rPr>
+          <w:rFonts w:ascii="Courier New" w:hAnsi="Courier New" w:cs="Courier New"/>
+        </w:rPr>
+        <w:t>fl</w:t>
+      </w:r>
+      <w:proofErr w:type="spellEnd"/>
+      <w:r>
+        <w:rPr>
+          <w:rFonts w:ascii="Courier New" w:hAnsi="Courier New" w:cs="Courier New"/>
+        </w:rPr>
+        <w:t xml:space="preserve">).up for </w:t>
+      </w:r>
+      <w:proofErr w:type="spellStart"/>
+      <w:r>
+        <w:rPr>
+          <w:rFonts w:ascii="Courier New" w:hAnsi="Courier New" w:cs="Courier New"/>
+        </w:rPr>
+        <w:t>fl</w:t>
+      </w:r>
+      <w:proofErr w:type="spellEnd"/>
+      <w:r>
+        <w:rPr>
+          <w:rFonts w:ascii="Courier New" w:hAnsi="Courier New" w:cs="Courier New"/>
+        </w:rPr>
+        <w:t xml:space="preserve"> in </w:t>
+      </w:r>
+      <w:proofErr w:type="spellStart"/>
+      <w:r>
+        <w:rPr>
+          <w:rFonts w:ascii="Courier New" w:hAnsi="Courier New" w:cs="Courier New"/>
+        </w:rPr>
+        <w:t>fixed_leader.raw.FixedLeader</w:t>
+      </w:r>
+      <w:proofErr w:type="spellEnd"/>
+      <w:r>
+        <w:rPr>
+          <w:rFonts w:ascii="Courier New" w:hAnsi="Courier New" w:cs="Courier New"/>
+        </w:rPr>
+        <w:t>['</w:t>
+      </w:r>
+      <w:proofErr w:type="spellStart"/>
+      <w:r>
+        <w:rPr>
+          <w:rFonts w:ascii="Courier New" w:hAnsi="Courier New" w:cs="Courier New"/>
+        </w:rPr>
+        <w:t>SysCfg</w:t>
+      </w:r>
+      <w:proofErr w:type="spellEnd"/>
+      <w:r>
+        <w:rPr>
+          <w:rFonts w:ascii="Courier New" w:hAnsi="Courier New" w:cs="Courier New"/>
+        </w:rPr>
+        <w:t>']]</w:t>
+      </w:r>
+    </w:p>
+    <w:p>
+      <w:pPr>
+        <w:shd w:val="clear" w:color="auto" w:fill="E8E8E8" w:themeFill="background2"/>
+        <w:spacing w:line="240" w:lineRule="auto"/>
+        <w:rPr>
+          <w:rFonts w:ascii="Courier New" w:hAnsi="Courier New" w:cs="Courier New"/>
+        </w:rPr>
+      </w:pPr>
+      <w:r>
+        <w:rPr>
+          <w:rFonts w:ascii="Courier New" w:hAnsi="Courier New" w:cs="Courier New"/>
+        </w:rPr>
+        <w:t xml:space="preserve">        </w:t>
+      </w:r>
+      <w:proofErr w:type="spellStart"/>
+      <w:r>
+        <w:rPr>
+          <w:rFonts w:ascii="Courier New" w:hAnsi="Courier New" w:cs="Courier New"/>
+        </w:rPr>
+        <w:t>meta_dict</w:t>
+      </w:r>
+      <w:proofErr w:type="spellEnd"/>
+      <w:r>
+        <w:rPr>
+          <w:rFonts w:ascii="Courier New" w:hAnsi="Courier New" w:cs="Courier New"/>
+        </w:rPr>
+        <w:t xml:space="preserve">['orientation'] = </w:t>
+      </w:r>
+      <w:proofErr w:type="spellStart"/>
+      <w:r>
+        <w:rPr>
+          <w:rFonts w:ascii="Courier New" w:hAnsi="Courier New" w:cs="Courier New"/>
+        </w:rPr>
+        <w:t>utils.mean_orientation</w:t>
+      </w:r>
+      <w:proofErr w:type="spellEnd"/>
+      <w:r>
+        <w:rPr>
+          <w:rFonts w:ascii="Courier New" w:hAnsi="Courier New" w:cs="Courier New"/>
+        </w:rPr>
+        <w:t>(orientations)</w:t>
+      </w:r>
+    </w:p>
+    <w:p>
+      <w:pPr>
+        <w:shd w:val="clear" w:color="auto" w:fill="E8E8E8" w:themeFill="background2"/>
+        <w:spacing w:line="240" w:lineRule="auto"/>
+        <w:rPr>
+          <w:rFonts w:ascii="Courier New" w:hAnsi="Courier New" w:cs="Courier New"/>
+        </w:rPr>
+      </w:pPr>
+      <w:r>
+        <w:rPr>
+          <w:rFonts w:ascii="Courier New" w:hAnsi="Courier New" w:cs="Courier New"/>
+        </w:rPr>
+        <w:t xml:space="preserve">    except </w:t>
+      </w:r>
+      <w:proofErr w:type="spellStart"/>
+      <w:r>
+        <w:rPr>
+          <w:rFonts w:ascii="Courier New" w:hAnsi="Courier New" w:cs="Courier New"/>
+        </w:rPr>
+        <w:t>IndexError</w:t>
+      </w:r>
+      <w:proofErr w:type="spellEnd"/>
+      <w:r>
+        <w:rPr>
+          <w:rFonts w:ascii="Courier New" w:hAnsi="Courier New" w:cs="Courier New"/>
+        </w:rPr>
+        <w:t>:</w:t>
+      </w:r>
+    </w:p>
+    <w:p>
+      <w:pPr>
+        <w:shd w:val="clear" w:color="auto" w:fill="E8E8E8" w:themeFill="background2"/>
+        <w:spacing w:line="240" w:lineRule="auto"/>
+        <w:rPr>
+          <w:rFonts w:ascii="Courier New" w:hAnsi="Courier New" w:cs="Courier New"/>
+        </w:rPr>
+      </w:pPr>
+      <w:r>
+        <w:rPr>
+          <w:rFonts w:ascii="Courier New" w:hAnsi="Courier New" w:cs="Courier New"/>
+        </w:rPr>
+        <w:t xml:space="preserve">        </w:t>
+      </w:r>
+      <w:proofErr w:type="spellStart"/>
+      <w:r>
+        <w:rPr>
+          <w:rFonts w:ascii="Courier New" w:hAnsi="Courier New" w:cs="Courier New"/>
+        </w:rPr>
+        <w:t>warnings.warn</w:t>
+      </w:r>
+      <w:proofErr w:type="spellEnd"/>
+      <w:r>
+        <w:rPr>
+          <w:rFonts w:ascii="Courier New" w:hAnsi="Courier New" w:cs="Courier New"/>
+        </w:rPr>
+        <w:t>('Orientation obtained from data.sysconfig[\'up\'] to avoid '</w:t>
+      </w:r>
+    </w:p>
+    <w:p>
+      <w:pPr>
+        <w:shd w:val="clear" w:color="auto" w:fill="E8E8E8" w:themeFill="background2"/>
+        <w:spacing w:line="240" w:lineRule="auto"/>
+        <w:rPr>
+          <w:rFonts w:ascii="Courier New" w:hAnsi="Courier New" w:cs="Courier New"/>
+        </w:rPr>
+      </w:pPr>
+      <w:r>
+        <w:rPr>
+          <w:rFonts w:ascii="Courier New" w:hAnsi="Courier New" w:cs="Courier New"/>
+        </w:rPr>
+        <w:t xml:space="preserve">                      '</w:t>
+      </w:r>
+      <w:proofErr w:type="spellStart"/>
+      <w:r>
+        <w:rPr>
+          <w:rFonts w:ascii="Courier New" w:hAnsi="Courier New" w:cs="Courier New"/>
+        </w:rPr>
+        <w:t>IndexError</w:t>
+      </w:r>
+      <w:proofErr w:type="spellEnd"/>
+      <w:r>
+        <w:rPr>
+          <w:rFonts w:ascii="Courier New" w:hAnsi="Courier New" w:cs="Courier New"/>
+        </w:rPr>
+        <w:t xml:space="preserve">: list index out of range', </w:t>
+      </w:r>
+      <w:proofErr w:type="spellStart"/>
+      <w:r>
+        <w:rPr>
+          <w:rFonts w:ascii="Courier New" w:hAnsi="Courier New" w:cs="Courier New"/>
+        </w:rPr>
+        <w:t>UserWarning</w:t>
+      </w:r>
+      <w:proofErr w:type="spellEnd"/>
+      <w:r>
+        <w:rPr>
+          <w:rFonts w:ascii="Courier New" w:hAnsi="Courier New" w:cs="Courier New"/>
+        </w:rPr>
+        <w:t>)</w:t>
+      </w:r>
+    </w:p>
+    <w:p>
+      <w:pPr>
+        <w:shd w:val="clear" w:color="auto" w:fill="E8E8E8" w:themeFill="background2"/>
+        <w:spacing w:line="240" w:lineRule="auto"/>
+        <w:rPr>
+          <w:rFonts w:ascii="Courier New" w:hAnsi="Courier New" w:cs="Courier New"/>
+        </w:rPr>
+      </w:pPr>
+      <w:r>
+        <w:rPr>
+          <w:rFonts w:ascii="Courier New" w:hAnsi="Courier New" w:cs="Courier New"/>
+        </w:rPr>
+        <w:t xml:space="preserve">        </w:t>
+      </w:r>
+      <w:proofErr w:type="spellStart"/>
+      <w:r>
+        <w:rPr>
+          <w:rFonts w:ascii="Courier New" w:hAnsi="Courier New" w:cs="Courier New"/>
+        </w:rPr>
+        <w:t>meta_dict</w:t>
+      </w:r>
+      <w:proofErr w:type="spellEnd"/>
+      <w:r>
+        <w:rPr>
+          <w:rFonts w:ascii="Courier New" w:hAnsi="Courier New" w:cs="Courier New"/>
+        </w:rPr>
+        <w:t>['orientation'] = 'up' if data.sysconfig['up'] else 'down'</w:t>
+      </w:r>
+    </w:p>
+    <w:p>
+      <w:r>
+        <w:t>The problem is that rdiraw.py is a deprecated stub:</w:t>
+      </w:r>
+    </w:p>
+    <w:p>
+      <w:pPr>
+        <w:shd w:val="clear" w:color="auto" w:fill="E8E8E8" w:themeFill="background2"/>
+        <w:spacing w:line="240" w:lineRule="auto"/>
+        <w:rPr>
+          <w:rFonts w:ascii="Courier New" w:hAnsi="Courier New" w:cs="Courier New"/>
+        </w:rPr>
+      </w:pPr>
+      <w:r>
+        <w:rPr>
+          <w:rFonts w:ascii="Courier New" w:hAnsi="Courier New" w:cs="Courier New"/>
+        </w:rPr>
+        <w:t>"""</w:t>
+      </w:r>
+    </w:p>
+    <w:p>
+      <w:pPr>
+        <w:shd w:val="clear" w:color="auto" w:fill="E8E8E8" w:themeFill="background2"/>
+        <w:spacing w:line="240" w:lineRule="auto"/>
+        <w:rPr>
+          <w:rFonts w:ascii="Courier New" w:hAnsi="Courier New" w:cs="Courier New"/>
+        </w:rPr>
+      </w:pPr>
+      <w:r>
+        <w:rPr>
+          <w:rFonts w:ascii="Courier New" w:hAnsi="Courier New" w:cs="Courier New"/>
+        </w:rPr>
+        <w:t>This module is obsolete, having been refactored into 3 new modules.  As part of</w:t>
+      </w:r>
+    </w:p>
+    <w:p>
+      <w:pPr>
+        <w:shd w:val="clear" w:color="auto" w:fill="E8E8E8" w:themeFill="background2"/>
+        <w:spacing w:line="240" w:lineRule="auto"/>
+        <w:rPr>
+          <w:rFonts w:ascii="Courier New" w:hAnsi="Courier New" w:cs="Courier New"/>
+        </w:rPr>
+      </w:pPr>
+      <w:r>
+        <w:rPr>
+          <w:rFonts w:ascii="Courier New" w:hAnsi="Courier New" w:cs="Courier New"/>
+        </w:rPr>
+        <w:t xml:space="preserve">the refactoring, </w:t>
+      </w:r>
+      <w:proofErr w:type="spellStart"/>
+      <w:r>
+        <w:rPr>
+          <w:rFonts w:ascii="Courier New" w:hAnsi="Courier New" w:cs="Courier New"/>
+        </w:rPr>
+        <w:t>octopusraw</w:t>
+      </w:r>
+      <w:proofErr w:type="spellEnd"/>
+      <w:r>
+        <w:rPr>
+          <w:rFonts w:ascii="Courier New" w:hAnsi="Courier New" w:cs="Courier New"/>
+        </w:rPr>
+        <w:t xml:space="preserve"> became </w:t>
+      </w:r>
+      <w:proofErr w:type="spellStart"/>
+      <w:r>
+        <w:rPr>
+          <w:rFonts w:ascii="Courier New" w:hAnsi="Courier New" w:cs="Courier New"/>
+        </w:rPr>
+        <w:t>raw_simrad</w:t>
+      </w:r>
+      <w:proofErr w:type="spellEnd"/>
+      <w:r>
+        <w:rPr>
+          <w:rFonts w:ascii="Courier New" w:hAnsi="Courier New" w:cs="Courier New"/>
+        </w:rPr>
+        <w:t>.</w:t>
+      </w:r>
+    </w:p>
+    <w:p>
+      <w:pPr>
+        <w:shd w:val="clear" w:color="auto" w:fill="E8E8E8" w:themeFill="background2"/>
+        <w:spacing w:line="240" w:lineRule="auto"/>
+        <w:rPr>
+          <w:rFonts w:ascii="Courier New" w:hAnsi="Courier New" w:cs="Courier New"/>
+        </w:rPr>
+      </w:pPr>
+      <w:r>
+        <w:rPr>
+          <w:rFonts w:ascii="Courier New" w:hAnsi="Courier New" w:cs="Courier New"/>
+        </w:rPr>
+        <w:t>"""</w:t>
+      </w:r>
+    </w:p>
+    <w:p>
+      <w:pPr>
+        <w:shd w:val="clear" w:color="auto" w:fill="E8E8E8" w:themeFill="background2"/>
+        <w:spacing w:line="240" w:lineRule="auto"/>
+        <w:rPr>
+          <w:rFonts w:ascii="Courier New" w:hAnsi="Courier New" w:cs="Courier New"/>
+        </w:rPr>
+      </w:pPr>
+    </w:p>
+    <w:p>
+      <w:pPr>
+        <w:shd w:val="clear" w:color="auto" w:fill="E8E8E8" w:themeFill="background2"/>
+        <w:spacing w:line="240" w:lineRule="auto"/>
+        <w:rPr>
+          <w:rFonts w:ascii="Courier New" w:hAnsi="Courier New" w:cs="Courier New"/>
+        </w:rPr>
+      </w:pPr>
+      <w:r>
+        <w:rPr>
+          <w:rFonts w:ascii="Courier New" w:hAnsi="Courier New" w:cs="Courier New"/>
+        </w:rPr>
+        <w:t>import warnings</w:t>
+      </w:r>
+    </w:p>
+    <w:p>
+      <w:pPr>
+        <w:shd w:val="clear" w:color="auto" w:fill="E8E8E8" w:themeFill="background2"/>
+        <w:spacing w:line="240" w:lineRule="auto"/>
+        <w:rPr>
+          <w:rFonts w:ascii="Courier New" w:hAnsi="Courier New" w:cs="Courier New"/>
+        </w:rPr>
+      </w:pPr>
+    </w:p>
+    <w:p>
+      <w:pPr>
+        <w:shd w:val="clear" w:color="auto" w:fill="E8E8E8" w:themeFill="background2"/>
+        <w:spacing w:line="240" w:lineRule="auto"/>
+        <w:rPr>
+          <w:rFonts w:ascii="Courier New" w:hAnsi="Courier New" w:cs="Courier New"/>
+        </w:rPr>
+      </w:pPr>
+      <w:r>
+        <w:rPr>
+          <w:rFonts w:ascii="Courier New" w:hAnsi="Courier New" w:cs="Courier New"/>
+        </w:rPr>
+        <w:t>from .</w:t>
+      </w:r>
+      <w:proofErr w:type="spellStart"/>
+      <w:r>
+        <w:rPr>
+          <w:rFonts w:ascii="Courier New" w:hAnsi="Courier New" w:cs="Courier New"/>
+        </w:rPr>
+        <w:t>raw_base</w:t>
+      </w:r>
+      <w:proofErr w:type="spellEnd"/>
+      <w:r>
+        <w:rPr>
+          <w:rFonts w:ascii="Courier New" w:hAnsi="Courier New" w:cs="Courier New"/>
+        </w:rPr>
+        <w:t xml:space="preserve"> import *  # </w:t>
+      </w:r>
+      <w:proofErr w:type="spellStart"/>
+      <w:r>
+        <w:rPr>
+          <w:rFonts w:ascii="Courier New" w:hAnsi="Courier New" w:cs="Courier New"/>
+        </w:rPr>
+        <w:t>noqa</w:t>
+      </w:r>
+      <w:proofErr w:type="spellEnd"/>
+      <w:r>
+        <w:rPr>
+          <w:rFonts w:ascii="Courier New" w:hAnsi="Courier New" w:cs="Courier New"/>
+        </w:rPr>
+        <w:t>: F403</w:t>
+      </w:r>
+    </w:p>
+    <w:p>
+      <w:pPr>
+        <w:shd w:val="clear" w:color="auto" w:fill="E8E8E8" w:themeFill="background2"/>
+        <w:spacing w:line="240" w:lineRule="auto"/>
+        <w:rPr>
+          <w:rFonts w:ascii="Courier New" w:hAnsi="Courier New" w:cs="Courier New"/>
+        </w:rPr>
+      </w:pPr>
+      <w:r>
+        <w:rPr>
+          <w:rFonts w:ascii="Courier New" w:hAnsi="Courier New" w:cs="Courier New"/>
+        </w:rPr>
+        <w:t>from .</w:t>
+      </w:r>
+      <w:proofErr w:type="spellStart"/>
+      <w:r>
+        <w:rPr>
+          <w:rFonts w:ascii="Courier New" w:hAnsi="Courier New" w:cs="Courier New"/>
+        </w:rPr>
+        <w:t>raw_rdi</w:t>
+      </w:r>
+      <w:proofErr w:type="spellEnd"/>
+      <w:r>
+        <w:rPr>
+          <w:rFonts w:ascii="Courier New" w:hAnsi="Courier New" w:cs="Courier New"/>
+        </w:rPr>
+        <w:t xml:space="preserve"> import *  # </w:t>
+      </w:r>
+      <w:proofErr w:type="spellStart"/>
+      <w:r>
+        <w:rPr>
+          <w:rFonts w:ascii="Courier New" w:hAnsi="Courier New" w:cs="Courier New"/>
+        </w:rPr>
+        <w:t>noqa</w:t>
+      </w:r>
+      <w:proofErr w:type="spellEnd"/>
+      <w:r>
+        <w:rPr>
+          <w:rFonts w:ascii="Courier New" w:hAnsi="Courier New" w:cs="Courier New"/>
+        </w:rPr>
+        <w:t>: F403</w:t>
+      </w:r>
+    </w:p>
+    <w:p>
+      <w:pPr>
+        <w:shd w:val="clear" w:color="auto" w:fill="E8E8E8" w:themeFill="background2"/>
+        <w:spacing w:line="240" w:lineRule="auto"/>
+        <w:rPr>
+          <w:rFonts w:ascii="Courier New" w:hAnsi="Courier New" w:cs="Courier New"/>
+        </w:rPr>
+      </w:pPr>
+      <w:r>
+        <w:rPr>
+          <w:rFonts w:ascii="Courier New" w:hAnsi="Courier New" w:cs="Courier New"/>
+        </w:rPr>
+        <w:t>from .</w:t>
+      </w:r>
+      <w:proofErr w:type="spellStart"/>
+      <w:r>
+        <w:rPr>
+          <w:rFonts w:ascii="Courier New" w:hAnsi="Courier New" w:cs="Courier New"/>
+        </w:rPr>
+        <w:t>raw_multi</w:t>
+      </w:r>
+      <w:proofErr w:type="spellEnd"/>
+      <w:r>
+        <w:rPr>
+          <w:rFonts w:ascii="Courier New" w:hAnsi="Courier New" w:cs="Courier New"/>
+        </w:rPr>
+        <w:t xml:space="preserve"> import *  # </w:t>
+      </w:r>
+      <w:proofErr w:type="spellStart"/>
+      <w:r>
+        <w:rPr>
+          <w:rFonts w:ascii="Courier New" w:hAnsi="Courier New" w:cs="Courier New"/>
+        </w:rPr>
+        <w:t>noqa</w:t>
+      </w:r>
+      <w:proofErr w:type="spellEnd"/>
+      <w:r>
+        <w:rPr>
+          <w:rFonts w:ascii="Courier New" w:hAnsi="Courier New" w:cs="Courier New"/>
+        </w:rPr>
+        <w:t>: F403</w:t>
+      </w:r>
+    </w:p>
+    <w:p>
+      <w:pPr>
+        <w:shd w:val="clear" w:color="auto" w:fill="E8E8E8" w:themeFill="background2"/>
+        <w:spacing w:line="240" w:lineRule="auto"/>
+        <w:rPr>
+          <w:rFonts w:ascii="Courier New" w:hAnsi="Courier New" w:cs="Courier New"/>
+        </w:rPr>
+      </w:pPr>
+    </w:p>
+    <w:p>
+      <w:pPr>
+        <w:shd w:val="clear" w:color="auto" w:fill="E8E8E8" w:themeFill="background2"/>
+        <w:spacing w:line="240" w:lineRule="auto"/>
+        <w:rPr>
+          <w:rFonts w:ascii="Courier New" w:hAnsi="Courier New" w:cs="Courier New"/>
+        </w:rPr>
+      </w:pPr>
+    </w:p>
+    <w:p>
+      <w:pPr>
+        <w:shd w:val="clear" w:color="auto" w:fill="E8E8E8" w:themeFill="background2"/>
+        <w:spacing w:line="240" w:lineRule="auto"/>
+        <w:rPr>
+          <w:rFonts w:ascii="Courier New" w:hAnsi="Courier New" w:cs="Courier New"/>
+        </w:rPr>
+      </w:pPr>
+      <w:proofErr w:type="spellStart"/>
+      <w:r>
+        <w:rPr>
+          <w:rFonts w:ascii="Courier New" w:hAnsi="Courier New" w:cs="Courier New"/>
+        </w:rPr>
+        <w:t>warnings.warn</w:t>
+      </w:r>
+      <w:proofErr w:type="spellEnd"/>
+      <w:r>
+        <w:rPr>
+          <w:rFonts w:ascii="Courier New" w:hAnsi="Courier New" w:cs="Courier New"/>
+        </w:rPr>
+        <w:t>(</w:t>
+      </w:r>
+    </w:p>
+    <w:p>
+      <w:pPr>
+        <w:shd w:val="clear" w:color="auto" w:fill="E8E8E8" w:themeFill="background2"/>
+        <w:spacing w:line="240" w:lineRule="auto"/>
+        <w:rPr>
+          <w:rFonts w:ascii="Courier New" w:hAnsi="Courier New" w:cs="Courier New"/>
+        </w:rPr>
+      </w:pPr>
+      <w:r>
+        <w:rPr>
+          <w:rFonts w:ascii="Courier New" w:hAnsi="Courier New" w:cs="Courier New"/>
+        </w:rPr>
+        <w:t xml:space="preserve">    """</w:t>
+      </w:r>
+    </w:p>
+    <w:p>
+      <w:pPr>
+        <w:shd w:val="clear" w:color="auto" w:fill="E8E8E8" w:themeFill="background2"/>
+        <w:spacing w:line="240" w:lineRule="auto"/>
+        <w:rPr>
+          <w:rFonts w:ascii="Courier New" w:hAnsi="Courier New" w:cs="Courier New"/>
+        </w:rPr>
+      </w:pPr>
+      <w:r>
+        <w:rPr>
+          <w:rFonts w:ascii="Courier New" w:hAnsi="Courier New" w:cs="Courier New"/>
+        </w:rPr>
+        <w:lastRenderedPageBreak/>
+        <w:t xml:space="preserve">The </w:t>
+      </w:r>
+      <w:proofErr w:type="spellStart"/>
+      <w:r>
+        <w:rPr>
+          <w:rFonts w:ascii="Courier New" w:hAnsi="Courier New" w:cs="Courier New"/>
+        </w:rPr>
+        <w:t>rdiraw</w:t>
+      </w:r>
+      <w:proofErr w:type="spellEnd"/>
+      <w:r>
+        <w:rPr>
+          <w:rFonts w:ascii="Courier New" w:hAnsi="Courier New" w:cs="Courier New"/>
+        </w:rPr>
+        <w:t xml:space="preserve"> module is deprecated as of 2025-01-01.  Imports should be switched</w:t>
+      </w:r>
+    </w:p>
+    <w:p>
+      <w:pPr>
+        <w:shd w:val="clear" w:color="auto" w:fill="E8E8E8" w:themeFill="background2"/>
+        <w:spacing w:line="240" w:lineRule="auto"/>
+        <w:rPr>
+          <w:rFonts w:ascii="Courier New" w:hAnsi="Courier New" w:cs="Courier New"/>
+        </w:rPr>
+      </w:pPr>
+      <w:r>
+        <w:rPr>
+          <w:rFonts w:ascii="Courier New" w:hAnsi="Courier New" w:cs="Courier New"/>
+        </w:rPr>
+        <w:t xml:space="preserve">to one or more of </w:t>
+      </w:r>
+      <w:proofErr w:type="spellStart"/>
+      <w:r>
+        <w:rPr>
+          <w:rFonts w:ascii="Courier New" w:hAnsi="Courier New" w:cs="Courier New"/>
+        </w:rPr>
+        <w:t>raw_base</w:t>
+      </w:r>
+      <w:proofErr w:type="spellEnd"/>
+      <w:r>
+        <w:rPr>
+          <w:rFonts w:ascii="Courier New" w:hAnsi="Courier New" w:cs="Courier New"/>
+        </w:rPr>
+        <w:t xml:space="preserve">, </w:t>
+      </w:r>
+      <w:proofErr w:type="spellStart"/>
+      <w:r>
+        <w:rPr>
+          <w:rFonts w:ascii="Courier New" w:hAnsi="Courier New" w:cs="Courier New"/>
+        </w:rPr>
+        <w:t>raw_rdi</w:t>
+      </w:r>
+      <w:proofErr w:type="spellEnd"/>
+      <w:r>
+        <w:rPr>
+          <w:rFonts w:ascii="Courier New" w:hAnsi="Courier New" w:cs="Courier New"/>
+        </w:rPr>
+        <w:t xml:space="preserve">, </w:t>
+      </w:r>
+      <w:proofErr w:type="spellStart"/>
+      <w:r>
+        <w:rPr>
+          <w:rFonts w:ascii="Courier New" w:hAnsi="Courier New" w:cs="Courier New"/>
+        </w:rPr>
+        <w:t>raw_simrad</w:t>
+      </w:r>
+      <w:proofErr w:type="spellEnd"/>
+      <w:r>
+        <w:rPr>
+          <w:rFonts w:ascii="Courier New" w:hAnsi="Courier New" w:cs="Courier New"/>
+        </w:rPr>
+        <w:t xml:space="preserve">, or </w:t>
+      </w:r>
+      <w:proofErr w:type="spellStart"/>
+      <w:r>
+        <w:rPr>
+          <w:rFonts w:ascii="Courier New" w:hAnsi="Courier New" w:cs="Courier New"/>
+        </w:rPr>
+        <w:t>raw_multi</w:t>
+      </w:r>
+      <w:proofErr w:type="spellEnd"/>
+      <w:r>
+        <w:rPr>
+          <w:rFonts w:ascii="Courier New" w:hAnsi="Courier New" w:cs="Courier New"/>
+        </w:rPr>
+        <w:t>.  For example,</w:t>
+      </w:r>
+    </w:p>
+    <w:p>
+      <w:pPr>
+        <w:shd w:val="clear" w:color="auto" w:fill="E8E8E8" w:themeFill="background2"/>
+        <w:spacing w:line="240" w:lineRule="auto"/>
+        <w:rPr>
+          <w:rFonts w:ascii="Courier New" w:hAnsi="Courier New" w:cs="Courier New"/>
+        </w:rPr>
+      </w:pPr>
+      <w:r>
+        <w:rPr>
+          <w:rFonts w:ascii="Courier New" w:hAnsi="Courier New" w:cs="Courier New"/>
+        </w:rPr>
+        <w:t xml:space="preserve">Multiread is now in </w:t>
+      </w:r>
+      <w:proofErr w:type="spellStart"/>
+      <w:r>
+        <w:rPr>
+          <w:rFonts w:ascii="Courier New" w:hAnsi="Courier New" w:cs="Courier New"/>
+        </w:rPr>
+        <w:t>raw_multi</w:t>
+      </w:r>
+      <w:proofErr w:type="spellEnd"/>
+      <w:r>
+        <w:rPr>
+          <w:rFonts w:ascii="Courier New" w:hAnsi="Courier New" w:cs="Courier New"/>
+        </w:rPr>
+        <w:t>.""",</w:t>
+      </w:r>
+    </w:p>
+    <w:p>
+      <w:pPr>
+        <w:shd w:val="clear" w:color="auto" w:fill="E8E8E8" w:themeFill="background2"/>
+        <w:spacing w:line="240" w:lineRule="auto"/>
+        <w:rPr>
+          <w:rFonts w:ascii="Courier New" w:hAnsi="Courier New" w:cs="Courier New"/>
+        </w:rPr>
+      </w:pPr>
+      <w:r>
+        <w:rPr>
+          <w:rFonts w:ascii="Courier New" w:hAnsi="Courier New" w:cs="Courier New"/>
+        </w:rPr>
+        <w:t xml:space="preserve">    </w:t>
+      </w:r>
+      <w:proofErr w:type="spellStart"/>
+      <w:r>
+        <w:rPr>
+          <w:rFonts w:ascii="Courier New" w:hAnsi="Courier New" w:cs="Courier New"/>
+        </w:rPr>
+        <w:t>DeprecationWarning</w:t>
+      </w:r>
+      <w:proofErr w:type="spellEnd"/>
+      <w:r>
+        <w:rPr>
+          <w:rFonts w:ascii="Courier New" w:hAnsi="Courier New" w:cs="Courier New"/>
+        </w:rPr>
+        <w:t>,</w:t>
+      </w:r>
+    </w:p>
+    <w:p>
+      <w:pPr>
+        <w:shd w:val="clear" w:color="auto" w:fill="E8E8E8" w:themeFill="background2"/>
+        <w:spacing w:line="240" w:lineRule="auto"/>
+        <w:rPr>
+          <w:rFonts w:ascii="Courier New" w:hAnsi="Courier New" w:cs="Courier New"/>
+        </w:rPr>
+      </w:pPr>
+      <w:r>
+        <w:rPr>
+          <w:rFonts w:ascii="Courier New" w:hAnsi="Courier New" w:cs="Courier New"/>
+        </w:rPr>
+        <w:t>)</w:t>
+      </w:r>
+    </w:p>
+    <w:p>
+      <w:pPr>
+        <w:rPr>
+          <w:rFonts w:ascii="Courier New" w:hAnsi="Courier New" w:cs="Courier New"/>
+        </w:rPr>
+      </w:pPr>
+    </w:p>
+    <w:p>
+      <w:r>
+        <w:t xml:space="preserve">So </w:t>
+      </w:r>
+      <w:proofErr w:type="spellStart"/>
+      <w:r>
+        <w:t>SysCfg</w:t>
+      </w:r>
+      <w:proofErr w:type="spellEnd"/>
+      <w:r>
+        <w:t xml:space="preserve"> </w:t>
+      </w:r>
+      <w:r>
+        <w:t xml:space="preserve">does not exist </w:t>
+      </w:r>
+      <w:r>
+        <w:t xml:space="preserve">which is why I get the error. </w:t>
+      </w:r>
+      <w:r>
+        <w:t xml:space="preserve">The solution might be to add </w:t>
+      </w:r>
+      <w:proofErr w:type="spellStart"/>
+      <w:r>
+        <w:t>SysCfg</w:t>
+      </w:r>
+      <w:proofErr w:type="spellEnd"/>
+      <w:r>
+        <w:t xml:space="preserve"> manually to rdiraw.py. I need to figure out what it should contain first, before modifying anything. Then I would need to reinstall the local (modified) copy of pycurrents and re-run the script. </w:t>
+      </w:r>
+      <w:r>
+        <w:t xml:space="preserve">I think the best would be to try and find the older version of it? I have no idea. </w:t>
+      </w:r>
+    </w:p>
+    <w:p>
+      <w:r>
+        <w:t xml:space="preserve">The </w:t>
+      </w:r>
+      <w:proofErr w:type="spellStart"/>
+      <w:r>
+        <w:t>SysCfg</w:t>
+      </w:r>
+      <w:proofErr w:type="spellEnd"/>
+      <w:r>
+        <w:t xml:space="preserve"> is defined in the raw_rdi.py. </w:t>
+      </w:r>
+      <w:r>
+        <w:t xml:space="preserve">It might not be the correct one though. I am going to test if it works. </w:t>
+      </w:r>
+      <w:r>
+        <w:t xml:space="preserve">In a new script: </w:t>
+      </w:r>
+    </w:p>
+    <w:p>
+      <w:pPr>
+        <w:shd w:val="clear" w:color="auto" w:fill="E8E8E8" w:themeFill="background2"/>
+        <w:rPr>
+          <w:rFonts w:ascii="Courier New" w:hAnsi="Courier New" w:cs="Courier New"/>
+        </w:rPr>
+      </w:pPr>
+      <w:r>
+        <w:rPr>
+          <w:rFonts w:ascii="Courier New" w:hAnsi="Courier New" w:cs="Courier New"/>
+        </w:rPr>
+        <w:t xml:space="preserve">from </w:t>
+      </w:r>
+      <w:proofErr w:type="spellStart"/>
+      <w:r>
+        <w:rPr>
+          <w:rFonts w:ascii="Courier New" w:hAnsi="Courier New" w:cs="Courier New"/>
+        </w:rPr>
+        <w:t>pycurrents.adcp.raw_rdi</w:t>
+      </w:r>
+      <w:proofErr w:type="spellEnd"/>
+      <w:r>
+        <w:rPr>
+          <w:rFonts w:ascii="Courier New" w:hAnsi="Courier New" w:cs="Courier New"/>
+        </w:rPr>
+        <w:t xml:space="preserve"> import </w:t>
+      </w:r>
+      <w:proofErr w:type="spellStart"/>
+      <w:r>
+        <w:rPr>
+          <w:rFonts w:ascii="Courier New" w:hAnsi="Courier New" w:cs="Courier New"/>
+        </w:rPr>
+        <w:t>SysCfg</w:t>
+      </w:r>
+      <w:proofErr w:type="spellEnd"/>
+    </w:p>
+    <w:p>
+      <w:pPr>
+        <w:shd w:val="clear" w:color="auto" w:fill="E8E8E8" w:themeFill="background2"/>
+        <w:rPr>
+          <w:rFonts w:ascii="Courier New" w:hAnsi="Courier New" w:cs="Courier New"/>
+        </w:rPr>
+      </w:pPr>
+      <w:r>
+        <w:rPr>
+          <w:rFonts w:ascii="Courier New" w:hAnsi="Courier New" w:cs="Courier New"/>
+        </w:rPr>
+        <w:t>print(</w:t>
+      </w:r>
+      <w:proofErr w:type="spellStart"/>
+      <w:r>
+        <w:rPr>
+          <w:rFonts w:ascii="Courier New" w:hAnsi="Courier New" w:cs="Courier New"/>
+        </w:rPr>
+        <w:t>SysCfg</w:t>
+      </w:r>
+      <w:proofErr w:type="spellEnd"/>
+      <w:r>
+        <w:rPr>
+          <w:rFonts w:ascii="Courier New" w:hAnsi="Courier New" w:cs="Courier New"/>
+        </w:rPr>
+        <w:t>(0).up)    # False → upward-facing</w:t>
+      </w:r>
+    </w:p>
+    <w:p>
+      <w:pPr>
+        <w:shd w:val="clear" w:color="auto" w:fill="E8E8E8" w:themeFill="background2"/>
+        <w:rPr>
+          <w:rFonts w:ascii="Courier New" w:hAnsi="Courier New" w:cs="Courier New"/>
+        </w:rPr>
+      </w:pPr>
+      <w:r>
+        <w:rPr>
+          <w:rFonts w:ascii="Courier New" w:hAnsi="Courier New" w:cs="Courier New"/>
+        </w:rPr>
+        <w:t>print(</w:t>
+      </w:r>
+      <w:proofErr w:type="spellStart"/>
+      <w:r>
+        <w:rPr>
+          <w:rFonts w:ascii="Courier New" w:hAnsi="Courier New" w:cs="Courier New"/>
+        </w:rPr>
+        <w:t>SysCfg</w:t>
+      </w:r>
+      <w:proofErr w:type="spellEnd"/>
+      <w:r>
+        <w:rPr>
+          <w:rFonts w:ascii="Courier New" w:hAnsi="Courier New" w:cs="Courier New"/>
+        </w:rPr>
+        <w:t>(255).up)  # True  → downward-facing</w:t>
+      </w:r>
+    </w:p>
+    <w:p>
+      <w:r>
+        <w:t xml:space="preserve">Should get this: </w:t>
+      </w:r>
+    </w:p>
+    <w:p>
+      <w:pPr>
+        <w:shd w:val="clear" w:color="auto" w:fill="E8E8E8" w:themeFill="background2"/>
+        <w:rPr>
+          <w:rFonts w:ascii="Courier New" w:hAnsi="Courier New" w:cs="Courier New"/>
+        </w:rPr>
+      </w:pPr>
+      <w:r>
+        <w:rPr>
+          <w:rFonts w:ascii="Courier New" w:hAnsi="Courier New" w:cs="Courier New"/>
+        </w:rPr>
+        <w:t>False</w:t>
+      </w:r>
+    </w:p>
+    <w:p>
+      <w:pPr>
+        <w:shd w:val="clear" w:color="auto" w:fill="E8E8E8" w:themeFill="background2"/>
+        <w:rPr>
+          <w:rFonts w:ascii="Courier New" w:hAnsi="Courier New" w:cs="Courier New"/>
+        </w:rPr>
+      </w:pPr>
+      <w:r>
+        <w:rPr>
+          <w:rFonts w:ascii="Courier New" w:hAnsi="Courier New" w:cs="Courier New"/>
+        </w:rPr>
+        <w:t>True</w:t>
+      </w:r>
+    </w:p>
+    <w:p>
+      <w:r>
+        <w:t xml:space="preserve">This matches the </w:t>
+      </w:r>
+      <w:r>
+        <w:t xml:space="preserve">expected logic from </w:t>
+      </w:r>
+      <w:proofErr w:type="spellStart"/>
+      <w:r>
+        <w:t>pycurrents.adcp.raw_rdi.SysCfg</w:t>
+      </w:r>
+      <w:proofErr w:type="spellEnd"/>
+      <w:r>
+        <w:t xml:space="preserve">, which uses bit 7 for orientation: </w:t>
+      </w:r>
+    </w:p>
+    <w:p>
+      <w:r>
+        <w:t xml:space="preserve">  </w:t>
+      </w:r>
+      <w:r>
+        <w:rPr>
+          <w:b/>
+          <w:bCs/>
+        </w:rPr>
+        <w:t>Bit 7 = 0</w:t>
+      </w:r>
+      <w:r>
+        <w:t xml:space="preserve"> → upward-facing (up = False)</w:t>
+      </w:r>
+    </w:p>
+    <w:p>
+      <w:r>
+        <w:t xml:space="preserve">  </w:t>
+      </w:r>
+      <w:r>
+        <w:rPr>
+          <w:b/>
+          <w:bCs/>
+        </w:rPr>
+        <w:t>Bit 7 = 1</w:t>
+      </w:r>
+      <w:r>
+        <w:t xml:space="preserve"> → downward-facing (up = True)</w:t>
+      </w:r>
+    </w:p>
+    <w:p>
+      <w:r>
+        <w:t xml:space="preserve">Next step is to update ADCP_processing_L0_L1.py to use the correct class. </w:t>
+      </w:r>
+    </w:p>
+    <w:p>
+      <w:pPr>
+        <w:rPr>
+          <w:b/>
+          <w:bCs/>
+        </w:rPr>
+      </w:pPr>
+      <w:r>
+        <w:rPr>
+          <w:b/>
+          <w:bCs/>
+        </w:rPr>
+        <w:t>In ADCP_processing_L0_L1.py:</w:t>
+      </w:r>
+    </w:p>
+    <w:p>
+      <w:pPr>
+        <w:numPr>
+          <w:ilvl w:val="0"/>
+          <w:numId w:val="13"/>
+        </w:numPr>
+      </w:pPr>
+      <w:r>
+        <w:rPr>
+          <w:b/>
+          <w:bCs/>
+        </w:rPr>
+        <w:t>Find and replace this line</w:t>
+      </w:r>
+      <w:r>
+        <w:t xml:space="preserve"> (somewhere near the top):</w:t>
+      </w:r>
+    </w:p>
+    <w:p>
+      <w:pPr>
+        <w:rPr>
+          <w:rFonts w:ascii="Courier New" w:hAnsi="Courier New" w:cs="Courier New"/>
+        </w:rPr>
+      </w:pPr>
+      <w:r>
+        <w:rPr>
+          <w:rFonts w:ascii="Courier New" w:hAnsi="Courier New" w:cs="Courier New"/>
+          <w:shd w:val="clear" w:color="auto" w:fill="E8E8E8" w:themeFill="background2"/>
+        </w:rPr>
+        <w:t xml:space="preserve">from </w:t>
+      </w:r>
+      <w:proofErr w:type="spellStart"/>
+      <w:r>
+        <w:rPr>
+          <w:rFonts w:ascii="Courier New" w:hAnsi="Courier New" w:cs="Courier New"/>
+          <w:shd w:val="clear" w:color="auto" w:fill="E8E8E8" w:themeFill="background2"/>
+        </w:rPr>
+        <w:t>pycurrents.adcp</w:t>
+      </w:r>
+      <w:proofErr w:type="spellEnd"/>
+      <w:r>
+        <w:rPr>
+          <w:rFonts w:ascii="Courier New" w:hAnsi="Courier New" w:cs="Courier New"/>
+          <w:shd w:val="clear" w:color="auto" w:fill="E8E8E8" w:themeFill="background2"/>
+        </w:rPr>
+        <w:t xml:space="preserve"> import </w:t>
+      </w:r>
+      <w:proofErr w:type="spellStart"/>
+      <w:r>
+        <w:rPr>
+          <w:rFonts w:ascii="Courier New" w:hAnsi="Courier New" w:cs="Courier New"/>
+          <w:shd w:val="clear" w:color="auto" w:fill="E8E8E8" w:themeFill="background2"/>
+        </w:rPr>
+        <w:t>rdiraw</w:t>
+      </w:r>
+      <w:proofErr w:type="spellEnd"/>
+    </w:p>
+    <w:p>
+      <w:r>
+        <w:t>with:</w:t>
+      </w:r>
+    </w:p>
+    <w:p>
+      <w:pPr>
+        <w:shd w:val="clear" w:color="auto" w:fill="E8E8E8" w:themeFill="background2"/>
+        <w:rPr>
+          <w:rFonts w:ascii="Courier New" w:hAnsi="Courier New" w:cs="Courier New"/>
+        </w:rPr>
+      </w:pPr>
+      <w:r>
+        <w:rPr>
+          <w:rFonts w:ascii="Courier New" w:hAnsi="Courier New" w:cs="Courier New"/>
+        </w:rPr>
+        <w:t xml:space="preserve">from </w:t>
+      </w:r>
+      <w:proofErr w:type="spellStart"/>
+      <w:r>
+        <w:rPr>
+          <w:rFonts w:ascii="Courier New" w:hAnsi="Courier New" w:cs="Courier New"/>
+        </w:rPr>
+        <w:t>pycurrents.adcp.raw_rdi</w:t>
+      </w:r>
+      <w:proofErr w:type="spellEnd"/>
+      <w:r>
+        <w:rPr>
+          <w:rFonts w:ascii="Courier New" w:hAnsi="Courier New" w:cs="Courier New"/>
+        </w:rPr>
+        <w:t xml:space="preserve"> import </w:t>
+      </w:r>
+      <w:proofErr w:type="spellStart"/>
+      <w:r>
+        <w:rPr>
+          <w:rFonts w:ascii="Courier New" w:hAnsi="Courier New" w:cs="Courier New"/>
+        </w:rPr>
+        <w:t>SysCfg</w:t>
+      </w:r>
+      <w:proofErr w:type="spellEnd"/>
+    </w:p>
+    <w:p>
+      <w:pPr>
+        <w:numPr>
+          <w:ilvl w:val="0"/>
+          <w:numId w:val="13"/>
+        </w:numPr>
+      </w:pPr>
+      <w:r>
+        <w:rPr>
+          <w:b/>
+          <w:bCs/>
+        </w:rPr>
+        <w:t>Find this usage later in the code</w:t>
+      </w:r>
+      <w:r>
+        <w:t>:</w:t>
+      </w:r>
+      <w:r>
+        <w:t xml:space="preserve"> at line </w:t>
+      </w:r>
+      <w:r>
+        <w:t>563</w:t>
+      </w:r>
+    </w:p>
+    <w:p>
+      <w:pPr>
+        <w:shd w:val="clear" w:color="auto" w:fill="E8E8E8" w:themeFill="background2"/>
+        <w:rPr>
+          <w:rFonts w:ascii="Courier New" w:hAnsi="Courier New" w:cs="Courier New"/>
+        </w:rPr>
+      </w:pPr>
+      <w:r>
+        <w:rPr>
+          <w:rFonts w:ascii="Courier New" w:hAnsi="Courier New" w:cs="Courier New"/>
+        </w:rPr>
+        <w:lastRenderedPageBreak/>
+        <w:t>orientations = [</w:t>
+      </w:r>
+      <w:proofErr w:type="spellStart"/>
+      <w:r>
+        <w:rPr>
+          <w:rFonts w:ascii="Courier New" w:hAnsi="Courier New" w:cs="Courier New"/>
+        </w:rPr>
+        <w:t>rdiraw.SysCfg</w:t>
+      </w:r>
+      <w:proofErr w:type="spellEnd"/>
+      <w:r>
+        <w:rPr>
+          <w:rFonts w:ascii="Courier New" w:hAnsi="Courier New" w:cs="Courier New"/>
+        </w:rPr>
+        <w:t>(</w:t>
+      </w:r>
+      <w:proofErr w:type="spellStart"/>
+      <w:r>
+        <w:rPr>
+          <w:rFonts w:ascii="Courier New" w:hAnsi="Courier New" w:cs="Courier New"/>
+        </w:rPr>
+        <w:t>fl</w:t>
+      </w:r>
+      <w:proofErr w:type="spellEnd"/>
+      <w:r>
+        <w:rPr>
+          <w:rFonts w:ascii="Courier New" w:hAnsi="Courier New" w:cs="Courier New"/>
+        </w:rPr>
+        <w:t xml:space="preserve">).up for </w:t>
+      </w:r>
+      <w:proofErr w:type="spellStart"/>
+      <w:r>
+        <w:rPr>
+          <w:rFonts w:ascii="Courier New" w:hAnsi="Courier New" w:cs="Courier New"/>
+        </w:rPr>
+        <w:t>fl</w:t>
+      </w:r>
+      <w:proofErr w:type="spellEnd"/>
+      <w:r>
+        <w:rPr>
+          <w:rFonts w:ascii="Courier New" w:hAnsi="Courier New" w:cs="Courier New"/>
+        </w:rPr>
+        <w:t xml:space="preserve"> in </w:t>
+      </w:r>
+      <w:proofErr w:type="spellStart"/>
+      <w:r>
+        <w:rPr>
+          <w:rFonts w:ascii="Courier New" w:hAnsi="Courier New" w:cs="Courier New"/>
+        </w:rPr>
+        <w:t>fixed_leader.raw.FixedLeader</w:t>
+      </w:r>
+      <w:proofErr w:type="spellEnd"/>
+      <w:r>
+        <w:rPr>
+          <w:rFonts w:ascii="Courier New" w:hAnsi="Courier New" w:cs="Courier New"/>
+        </w:rPr>
+        <w:t>['</w:t>
+      </w:r>
+      <w:proofErr w:type="spellStart"/>
+      <w:r>
+        <w:rPr>
+          <w:rFonts w:ascii="Courier New" w:hAnsi="Courier New" w:cs="Courier New"/>
+        </w:rPr>
+        <w:t>SysCfg</w:t>
+      </w:r>
+      <w:proofErr w:type="spellEnd"/>
+      <w:r>
+        <w:rPr>
+          <w:rFonts w:ascii="Courier New" w:hAnsi="Courier New" w:cs="Courier New"/>
+        </w:rPr>
+        <w:t>']]</w:t>
+      </w:r>
+    </w:p>
+    <w:p>
+      <w:r>
+        <w:t>and replace it with:</w:t>
+      </w:r>
+    </w:p>
+    <w:p>
+      <w:pPr>
+        <w:shd w:val="clear" w:color="auto" w:fill="E8E8E8" w:themeFill="background2"/>
+        <w:rPr>
+          <w:rFonts w:ascii="Courier New" w:hAnsi="Courier New" w:cs="Courier New"/>
+        </w:rPr>
+      </w:pPr>
+      <w:r>
+        <w:rPr>
+          <w:rFonts w:ascii="Courier New" w:hAnsi="Courier New" w:cs="Courier New"/>
+        </w:rPr>
+        <w:t>orientations = [</w:t>
+      </w:r>
+      <w:proofErr w:type="spellStart"/>
+      <w:r>
+        <w:rPr>
+          <w:rFonts w:ascii="Courier New" w:hAnsi="Courier New" w:cs="Courier New"/>
+        </w:rPr>
+        <w:t>SysCfg</w:t>
+      </w:r>
+      <w:proofErr w:type="spellEnd"/>
+      <w:r>
+        <w:rPr>
+          <w:rFonts w:ascii="Courier New" w:hAnsi="Courier New" w:cs="Courier New"/>
+        </w:rPr>
+        <w:t>(</w:t>
+      </w:r>
+      <w:proofErr w:type="spellStart"/>
+      <w:r>
+        <w:rPr>
+          <w:rFonts w:ascii="Courier New" w:hAnsi="Courier New" w:cs="Courier New"/>
+        </w:rPr>
+        <w:t>fl</w:t>
+      </w:r>
+      <w:proofErr w:type="spellEnd"/>
+      <w:r>
+        <w:rPr>
+          <w:rFonts w:ascii="Courier New" w:hAnsi="Courier New" w:cs="Courier New"/>
+        </w:rPr>
+        <w:t xml:space="preserve">).up for </w:t>
+      </w:r>
+      <w:proofErr w:type="spellStart"/>
+      <w:r>
+        <w:rPr>
+          <w:rFonts w:ascii="Courier New" w:hAnsi="Courier New" w:cs="Courier New"/>
+        </w:rPr>
+        <w:t>fl</w:t>
+      </w:r>
+      <w:proofErr w:type="spellEnd"/>
+      <w:r>
+        <w:rPr>
+          <w:rFonts w:ascii="Courier New" w:hAnsi="Courier New" w:cs="Courier New"/>
+        </w:rPr>
+        <w:t xml:space="preserve"> in </w:t>
+      </w:r>
+      <w:proofErr w:type="spellStart"/>
+      <w:r>
+        <w:rPr>
+          <w:rFonts w:ascii="Courier New" w:hAnsi="Courier New" w:cs="Courier New"/>
+        </w:rPr>
+        <w:t>fixed_leader.raw.FixedLeader</w:t>
+      </w:r>
+      <w:proofErr w:type="spellEnd"/>
+      <w:r>
+        <w:rPr>
+          <w:rFonts w:ascii="Courier New" w:hAnsi="Courier New" w:cs="Courier New"/>
+        </w:rPr>
+        <w:t>['</w:t>
+      </w:r>
+      <w:proofErr w:type="spellStart"/>
+      <w:r>
+        <w:rPr>
+          <w:rFonts w:ascii="Courier New" w:hAnsi="Courier New" w:cs="Courier New"/>
+        </w:rPr>
+        <w:t>SysCfg</w:t>
+      </w:r>
+      <w:proofErr w:type="spellEnd"/>
+      <w:r>
+        <w:rPr>
+          <w:rFonts w:ascii="Courier New" w:hAnsi="Courier New" w:cs="Courier New"/>
+        </w:rPr>
+        <w:t>'</w:t>
+      </w:r>
+    </w:p>
+    <w:p>
+      <w:pPr>
+        <w:rPr>
+          <w:rFonts w:ascii="Courier New" w:hAnsi="Courier New" w:cs="Courier New"/>
+          <w:shd w:val="clear" w:color="auto" w:fill="E8E8E8" w:themeFill="background2"/>
+        </w:rPr>
+      </w:pPr>
+      <w:r>
+        <w:t xml:space="preserve">Save the changes and rerun the script: </w:t>
+      </w:r>
+      <w:r>
+        <w:br/>
+      </w:r>
+      <w:r>
+        <w:rPr>
+          <w:rFonts w:ascii="Courier New" w:hAnsi="Courier New" w:cs="Courier New"/>
+          <w:shd w:val="clear" w:color="auto" w:fill="E8E8E8" w:themeFill="background2"/>
+        </w:rPr>
+        <w:t xml:space="preserve">(adcp37) </w:t>
+      </w:r>
+      <w:proofErr w:type="spellStart"/>
+      <w:r>
+        <w:rPr>
+          <w:rFonts w:ascii="Courier New" w:hAnsi="Courier New" w:cs="Courier New"/>
+          <w:shd w:val="clear" w:color="auto" w:fill="E8E8E8" w:themeFill="background2"/>
+        </w:rPr>
+        <w:t>ethan@bigtop</w:t>
+      </w:r>
+      <w:proofErr w:type="spellEnd"/>
+      <w:r>
+        <w:rPr>
+          <w:rFonts w:ascii="Courier New" w:hAnsi="Courier New" w:cs="Courier New"/>
+          <w:shd w:val="clear" w:color="auto" w:fill="E8E8E8" w:themeFill="background2"/>
+        </w:rPr>
+        <w:t>:~/</w:t>
+      </w:r>
+      <w:proofErr w:type="spellStart"/>
+      <w:r>
+        <w:rPr>
+          <w:rFonts w:ascii="Courier New" w:hAnsi="Courier New" w:cs="Courier New"/>
+          <w:shd w:val="clear" w:color="auto" w:fill="E8E8E8" w:themeFill="background2"/>
+        </w:rPr>
+        <w:t>adcp</w:t>
+      </w:r>
+      <w:proofErr w:type="spellEnd"/>
+      <w:r>
+        <w:rPr>
+          <w:rFonts w:ascii="Courier New" w:hAnsi="Courier New" w:cs="Courier New"/>
+          <w:shd w:val="clear" w:color="auto" w:fill="E8E8E8" w:themeFill="background2"/>
+        </w:rPr>
+        <w:t>/</w:t>
+      </w:r>
+      <w:proofErr w:type="spellStart"/>
+      <w:r>
+        <w:rPr>
+          <w:rFonts w:ascii="Courier New" w:hAnsi="Courier New" w:cs="Courier New"/>
+          <w:shd w:val="clear" w:color="auto" w:fill="E8E8E8" w:themeFill="background2"/>
+        </w:rPr>
+        <w:t>pycurrents_ADCP_processing</w:t>
+      </w:r>
+      <w:proofErr w:type="spellEnd"/>
+      <w:r>
+        <w:rPr>
+          <w:rFonts w:ascii="Courier New" w:hAnsi="Courier New" w:cs="Courier New"/>
+          <w:shd w:val="clear" w:color="auto" w:fill="E8E8E8" w:themeFill="background2"/>
+        </w:rPr>
+        <w:t>$ python pycurrents_ADCP_processing/create_nc.py</w:t>
+      </w:r>
+    </w:p>
+    <w:p>
+      <w:r>
+        <w:t>There are still issues</w:t>
+      </w:r>
+      <w:r>
+        <w:t>.</w:t>
+      </w:r>
+      <w:r>
+        <w:t xml:space="preserve"> Possibly need to add </w:t>
+      </w:r>
+      <w:r>
+        <w:rPr>
+          <w:rFonts w:ascii="Courier New" w:hAnsi="Courier New" w:cs="Courier New"/>
+          <w:shd w:val="clear" w:color="auto" w:fill="E8E8E8" w:themeFill="background2"/>
+        </w:rPr>
+        <w:t xml:space="preserve">import </w:t>
+      </w:r>
+      <w:proofErr w:type="spellStart"/>
+      <w:r>
+        <w:rPr>
+          <w:rFonts w:ascii="Courier New" w:hAnsi="Courier New" w:cs="Courier New"/>
+          <w:shd w:val="clear" w:color="auto" w:fill="E8E8E8" w:themeFill="background2"/>
+        </w:rPr>
+        <w:t>pycurrents.adcp.rdiraw</w:t>
+      </w:r>
+      <w:proofErr w:type="spellEnd"/>
+      <w:r>
+        <w:rPr>
+          <w:rFonts w:ascii="Courier New" w:hAnsi="Courier New" w:cs="Courier New"/>
+          <w:shd w:val="clear" w:color="auto" w:fill="E8E8E8" w:themeFill="background2"/>
+        </w:rPr>
+        <w:t xml:space="preserve"> as </w:t>
+      </w:r>
+      <w:proofErr w:type="spellStart"/>
+      <w:r>
+        <w:rPr>
+          <w:rFonts w:ascii="Courier New" w:hAnsi="Courier New" w:cs="Courier New"/>
+          <w:shd w:val="clear" w:color="auto" w:fill="E8E8E8" w:themeFill="background2"/>
+        </w:rPr>
+        <w:t>rdiraw</w:t>
+      </w:r>
+      <w:proofErr w:type="spellEnd"/>
+      <w:r>
+        <w:t xml:space="preserve"> back to the top of the script.</w:t>
+      </w:r>
+    </w:p>
+    <w:p>
+      <w:r>
+        <w:t xml:space="preserve">I reran the script, and the problem is still persisting. </w:t>
+      </w:r>
+      <w:r>
+        <w:t xml:space="preserve">I am hitting a bit of a wall here. I might need to try again tomorrow. </w:t>
+      </w:r>
+    </w:p>
+    <w:p>
+      <w:r>
+        <w:t xml:space="preserve">Status: I need to try and figure out how to run the examples. If I fail to do so by mid-day, I should try and move on and see if I can figure out how to use one of my own data files. </w:t>
+      </w:r>
+      <w:r>
+        <w:br/>
+      </w:r>
     </w:p>
     <w:sectPr>
       <w:pgSz w:w="11906" w:h="16838"/>
@@ -7503,6 +10178,119 @@
     </w:lvl>
   </w:abstractNum>
   <w:abstractNum w:abstractNumId="3" w15:restartNumberingAfterBreak="0">
+    <w:nsid w:val="1A747F46"/>
+    <w:multiLevelType w:val="multilevel"/>
+    <w:tmpl w:val="06A8DA98"/>
+    <w:lvl w:ilvl="0">
+      <w:start w:val="1"/>
+      <w:numFmt w:val="decimal"/>
+      <w:lvlText w:val="%1."/>
+      <w:lvlJc w:val="left"/>
+      <w:pPr>
+        <w:tabs>
+          <w:tab w:val="num" w:pos="720"/>
+        </w:tabs>
+        <w:ind w:left="720" w:hanging="360"/>
+      </w:pPr>
+    </w:lvl>
+    <w:lvl w:ilvl="1" w:tentative="1">
+      <w:start w:val="1"/>
+      <w:numFmt w:val="decimal"/>
+      <w:lvlText w:val="%2."/>
+      <w:lvlJc w:val="left"/>
+      <w:pPr>
+        <w:tabs>
+          <w:tab w:val="num" w:pos="1440"/>
+        </w:tabs>
+        <w:ind w:left="1440" w:hanging="360"/>
+      </w:pPr>
+    </w:lvl>
+    <w:lvl w:ilvl="2" w:tentative="1">
+      <w:start w:val="1"/>
+      <w:numFmt w:val="decimal"/>
+      <w:lvlText w:val="%3."/>
+      <w:lvlJc w:val="left"/>
+      <w:pPr>
+        <w:tabs>
+          <w:tab w:val="num" w:pos="2160"/>
+        </w:tabs>
+        <w:ind w:left="2160" w:hanging="360"/>
+      </w:pPr>
+    </w:lvl>
+    <w:lvl w:ilvl="3" w:tentative="1">
+      <w:start w:val="1"/>
+      <w:numFmt w:val="decimal"/>
+      <w:lvlText w:val="%4."/>
+      <w:lvlJc w:val="left"/>
+      <w:pPr>
+        <w:tabs>
+          <w:tab w:val="num" w:pos="2880"/>
+        </w:tabs>
+        <w:ind w:left="2880" w:hanging="360"/>
+      </w:pPr>
+    </w:lvl>
+    <w:lvl w:ilvl="4" w:tentative="1">
+      <w:start w:val="1"/>
+      <w:numFmt w:val="decimal"/>
+      <w:lvlText w:val="%5."/>
+      <w:lvlJc w:val="left"/>
+      <w:pPr>
+        <w:tabs>
+          <w:tab w:val="num" w:pos="3600"/>
+        </w:tabs>
+        <w:ind w:left="3600" w:hanging="360"/>
+      </w:pPr>
+    </w:lvl>
+    <w:lvl w:ilvl="5" w:tentative="1">
+      <w:start w:val="1"/>
+      <w:numFmt w:val="decimal"/>
+      <w:lvlText w:val="%6."/>
+      <w:lvlJc w:val="left"/>
+      <w:pPr>
+        <w:tabs>
+          <w:tab w:val="num" w:pos="4320"/>
+        </w:tabs>
+        <w:ind w:left="4320" w:hanging="360"/>
+      </w:pPr>
+    </w:lvl>
+    <w:lvl w:ilvl="6" w:tentative="1">
+      <w:start w:val="1"/>
+      <w:numFmt w:val="decimal"/>
+      <w:lvlText w:val="%7."/>
+      <w:lvlJc w:val="left"/>
+      <w:pPr>
+        <w:tabs>
+          <w:tab w:val="num" w:pos="5040"/>
+        </w:tabs>
+        <w:ind w:left="5040" w:hanging="360"/>
+      </w:pPr>
+    </w:lvl>
+    <w:lvl w:ilvl="7" w:tentative="1">
+      <w:start w:val="1"/>
+      <w:numFmt w:val="decimal"/>
+      <w:lvlText w:val="%8."/>
+      <w:lvlJc w:val="left"/>
+      <w:pPr>
+        <w:tabs>
+          <w:tab w:val="num" w:pos="5760"/>
+        </w:tabs>
+        <w:ind w:left="5760" w:hanging="360"/>
+      </w:pPr>
+    </w:lvl>
+    <w:lvl w:ilvl="8" w:tentative="1">
+      <w:start w:val="1"/>
+      <w:numFmt w:val="decimal"/>
+      <w:lvlText w:val="%9."/>
+      <w:lvlJc w:val="left"/>
+      <w:pPr>
+        <w:tabs>
+          <w:tab w:val="num" w:pos="6480"/>
+        </w:tabs>
+        <w:ind w:left="6480" w:hanging="360"/>
+      </w:pPr>
+    </w:lvl>
+  </w:abstractNum>
+  <w:abstractNum w:abstractNumId="4" w15:restartNumberingAfterBreak="0">
     <w:nsid w:val="1D586AA4"/>
     <w:multiLevelType w:val="multilevel"/>
     <w:tmpl w:val="C660D1B6"/>
@@ -7651,7 +10439,7 @@
       </w:rPr>
     </w:lvl>
   </w:abstractNum>
-  <w:abstractNum w:abstractNumId="4" w15:restartNumberingAfterBreak="0">
+  <w:abstractNum w:abstractNumId="5" w15:restartNumberingAfterBreak="0">
     <w:nsid w:val="4FB77806"/>
     <w:multiLevelType w:val="multilevel"/>
     <w:tmpl w:val="946EE2AA"/>
@@ -7764,7 +10552,7 @@
       </w:pPr>
     </w:lvl>
   </w:abstractNum>
-  <w:abstractNum w:abstractNumId="5" w15:restartNumberingAfterBreak="0">
+  <w:abstractNum w:abstractNumId="6" w15:restartNumberingAfterBreak="0">
     <w:nsid w:val="5604255D"/>
     <w:multiLevelType w:val="multilevel"/>
     <w:tmpl w:val="4FE0D246"/>
@@ -7909,7 +10697,7 @@
       </w:rPr>
     </w:lvl>
   </w:abstractNum>
-  <w:abstractNum w:abstractNumId="6" w15:restartNumberingAfterBreak="0">
+  <w:abstractNum w:abstractNumId="7" w15:restartNumberingAfterBreak="0">
     <w:nsid w:val="5752217C"/>
     <w:multiLevelType w:val="multilevel"/>
     <w:tmpl w:val="79505B30"/>
@@ -8058,7 +10846,7 @@
       </w:rPr>
     </w:lvl>
   </w:abstractNum>
-  <w:abstractNum w:abstractNumId="7" w15:restartNumberingAfterBreak="0">
+  <w:abstractNum w:abstractNumId="8" w15:restartNumberingAfterBreak="0">
     <w:nsid w:val="629A0095"/>
     <w:multiLevelType w:val="hybridMultilevel"/>
     <w:tmpl w:val="043AA1C2"/>
@@ -8170,7 +10958,7 @@
       </w:rPr>
     </w:lvl>
   </w:abstractNum>
-  <w:abstractNum w:abstractNumId="8" w15:restartNumberingAfterBreak="0">
+  <w:abstractNum w:abstractNumId="9" w15:restartNumberingAfterBreak="0">
     <w:nsid w:val="661174A6"/>
     <w:multiLevelType w:val="hybridMultilevel"/>
     <w:tmpl w:val="5C661FAE"/>
@@ -8259,7 +11047,7 @@
       </w:pPr>
     </w:lvl>
   </w:abstractNum>
-  <w:abstractNum w:abstractNumId="9" w15:restartNumberingAfterBreak="0">
+  <w:abstractNum w:abstractNumId="10" w15:restartNumberingAfterBreak="0">
     <w:nsid w:val="700429D7"/>
     <w:multiLevelType w:val="hybridMultilevel"/>
     <w:tmpl w:val="F5C8B47E"/>
@@ -8348,7 +11136,7 @@
       </w:pPr>
     </w:lvl>
   </w:abstractNum>
-  <w:abstractNum w:abstractNumId="10" w15:restartNumberingAfterBreak="0">
+  <w:abstractNum w:abstractNumId="11" w15:restartNumberingAfterBreak="0">
     <w:nsid w:val="74873770"/>
     <w:multiLevelType w:val="hybridMultilevel"/>
     <w:tmpl w:val="CA2C7A22"/>
@@ -8437,7 +11225,7 @@
       </w:pPr>
     </w:lvl>
   </w:abstractNum>
-  <w:abstractNum w:abstractNumId="11" w15:restartNumberingAfterBreak="0">
+  <w:abstractNum w:abstractNumId="12" w15:restartNumberingAfterBreak="0">
     <w:nsid w:val="74E966AA"/>
     <w:multiLevelType w:val="multilevel"/>
     <w:tmpl w:val="A4526254"/>
@@ -8587,40 +11375,43 @@
     </w:lvl>
   </w:abstractNum>
   <w:num w:numId="1" w16cid:durableId="721291550">
-    <w:abstractNumId w:val="7"/>
+    <w:abstractNumId w:val="8"/>
   </w:num>
   <w:num w:numId="2" w16cid:durableId="451826500">
     <w:abstractNumId w:val="1"/>
   </w:num>
   <w:num w:numId="3" w16cid:durableId="1766993922">
-    <w:abstractNumId w:val="3"/>
+    <w:abstractNumId w:val="4"/>
   </w:num>
   <w:num w:numId="4" w16cid:durableId="189030104">
     <w:abstractNumId w:val="0"/>
   </w:num>
   <w:num w:numId="5" w16cid:durableId="150022034">
-    <w:abstractNumId w:val="4"/>
+    <w:abstractNumId w:val="5"/>
   </w:num>
   <w:num w:numId="6" w16cid:durableId="1624966331">
-    <w:abstractNumId w:val="5"/>
+    <w:abstractNumId w:val="6"/>
   </w:num>
   <w:num w:numId="7" w16cid:durableId="1437168903">
-    <w:abstractNumId w:val="10"/>
+    <w:abstractNumId w:val="11"/>
   </w:num>
   <w:num w:numId="8" w16cid:durableId="2126651221">
-    <w:abstractNumId w:val="8"/>
+    <w:abstractNumId w:val="9"/>
   </w:num>
   <w:num w:numId="9" w16cid:durableId="1975133666">
     <w:abstractNumId w:val="2"/>
   </w:num>
   <w:num w:numId="10" w16cid:durableId="173886451">
-    <w:abstractNumId w:val="9"/>
+    <w:abstractNumId w:val="10"/>
   </w:num>
   <w:num w:numId="11" w16cid:durableId="1766999523">
-    <w:abstractNumId w:val="6"/>
+    <w:abstractNumId w:val="7"/>
   </w:num>
   <w:num w:numId="12" w16cid:durableId="1718697042">
-    <w:abstractNumId w:val="11"/>
+    <w:abstractNumId w:val="12"/>
+  </w:num>
+  <w:num w:numId="13" w16cid:durableId="946541345">
+    <w:abstractNumId w:val="3"/>
   </w:num>
 </w:numbering>
 </file>

</xml_diff>